<commit_message>
SW modified beat the champ form
</commit_message>
<xml_diff>
--- a/docs/captain/2018-beat-the-champ-submission.docx
+++ b/docs/captain/2018-beat-the-champ-submission.docx
@@ -1,6 +1,6 @@
 
 <file path=word/document.xml><?xml version="1.0" encoding="utf-8"?>
-<w:document xmlns:wpc="http://schemas.microsoft.com/office/word/2010/wordprocessingCanvas" xmlns:mc="http://schemas.openxmlformats.org/markup-compatibility/2006" xmlns:o="urn:schemas-microsoft-com:office:office" xmlns:r="http://schemas.openxmlformats.org/officeDocument/2006/relationships" xmlns:m="http://schemas.openxmlformats.org/officeDocument/2006/math" xmlns:v="urn:schemas-microsoft-com:vml" xmlns:wp14="http://schemas.microsoft.com/office/word/2010/wordprocessingDrawing" xmlns:wp="http://schemas.openxmlformats.org/drawingml/2006/wordprocessingDrawing" xmlns:w10="urn:schemas-microsoft-com:office:word" xmlns:w="http://schemas.openxmlformats.org/wordprocessingml/2006/main" xmlns:w14="http://schemas.microsoft.com/office/word/2010/wordml" xmlns:wpg="http://schemas.microsoft.com/office/word/2010/wordprocessingGroup" xmlns:wpi="http://schemas.microsoft.com/office/word/2010/wordprocessingInk" xmlns:wne="http://schemas.microsoft.com/office/word/2006/wordml" xmlns:wps="http://schemas.microsoft.com/office/word/2010/wordprocessingShape" mc:Ignorable="w14 wp14">
+<w:document xmlns:wpc="http://schemas.microsoft.com/office/word/2010/wordprocessingCanvas" xmlns:cx="http://schemas.microsoft.com/office/drawing/2014/chartex" xmlns:cx1="http://schemas.microsoft.com/office/drawing/2015/9/8/chartex" xmlns:cx2="http://schemas.microsoft.com/office/drawing/2015/10/21/chartex" xmlns:cx3="http://schemas.microsoft.com/office/drawing/2016/5/9/chartex" xmlns:cx4="http://schemas.microsoft.com/office/drawing/2016/5/10/chartex" xmlns:cx5="http://schemas.microsoft.com/office/drawing/2016/5/11/chartex" xmlns:cx6="http://schemas.microsoft.com/office/drawing/2016/5/12/chartex" xmlns:cx7="http://schemas.microsoft.com/office/drawing/2016/5/13/chartex" xmlns:cx8="http://schemas.microsoft.com/office/drawing/2016/5/14/chartex" xmlns:mc="http://schemas.openxmlformats.org/markup-compatibility/2006" xmlns:aink="http://schemas.microsoft.com/office/drawing/2016/ink" xmlns:am3d="http://schemas.microsoft.com/office/drawing/2017/model3d" xmlns:o="urn:schemas-microsoft-com:office:office" xmlns:r="http://schemas.openxmlformats.org/officeDocument/2006/relationships" xmlns:m="http://schemas.openxmlformats.org/officeDocument/2006/math" xmlns:v="urn:schemas-microsoft-com:vml" xmlns:wp14="http://schemas.microsoft.com/office/word/2010/wordprocessingDrawing" xmlns:wp="http://schemas.openxmlformats.org/drawingml/2006/wordprocessingDrawing" xmlns:w10="urn:schemas-microsoft-com:office:word" xmlns:w="http://schemas.openxmlformats.org/wordprocessingml/2006/main" xmlns:w14="http://schemas.microsoft.com/office/word/2010/wordml" xmlns:w15="http://schemas.microsoft.com/office/word/2012/wordml" xmlns:w16cid="http://schemas.microsoft.com/office/word/2016/wordml/cid" xmlns:w16se="http://schemas.microsoft.com/office/word/2015/wordml/symex" xmlns:wpg="http://schemas.microsoft.com/office/word/2010/wordprocessingGroup" xmlns:wpi="http://schemas.microsoft.com/office/word/2010/wordprocessingInk" xmlns:wne="http://schemas.microsoft.com/office/word/2006/wordml" xmlns:wps="http://schemas.microsoft.com/office/word/2010/wordprocessingShape" mc:Ignorable="w14 w15 w16se w16cid wp14">
   <w:body>
     <w:p>
       <w:pPr>
@@ -40,7 +40,6 @@
         </w:rPr>
         <w:t xml:space="preserve"> </w:t>
       </w:r>
-      <w:proofErr w:type="spellStart"/>
       <w:r>
         <w:rPr>
           <w:rFonts w:ascii="Arial" w:eastAsia="Calibri" w:hAnsi="Arial" w:cs="Arial"/>
@@ -85,7 +84,6 @@
         </w:rPr>
         <w:t>e</w:t>
       </w:r>
-      <w:proofErr w:type="spellEnd"/>
       <w:r>
         <w:rPr>
           <w:rFonts w:ascii="Arial" w:eastAsia="Calibri" w:hAnsi="Arial" w:cs="Arial"/>
@@ -319,16 +317,7 @@
           <w:bCs/>
           <w:spacing w:val="-1"/>
         </w:rPr>
-        <w:t xml:space="preserve"> </w:t>
-      </w:r>
-      <w:r>
-        <w:rPr>
-          <w:rFonts w:ascii="Arial" w:eastAsia="Calibri" w:hAnsi="Arial" w:cs="Arial"/>
-          <w:b/>
-          <w:bCs/>
-          <w:spacing w:val="-1"/>
-        </w:rPr>
-        <w:t>C</w:t>
+        <w:t xml:space="preserve"> C</w:t>
       </w:r>
       <w:r>
         <w:rPr>
@@ -500,17 +489,7 @@
           <w:spacing w:val="-1"/>
           <w:position w:val="1"/>
         </w:rPr>
-        <w:t xml:space="preserve"> </w:t>
-      </w:r>
-      <w:r>
-        <w:rPr>
-          <w:rFonts w:ascii="Arial" w:eastAsia="Calibri" w:hAnsi="Arial" w:cs="Arial"/>
-          <w:b/>
-          <w:bCs/>
-          <w:spacing w:val="-1"/>
-          <w:position w:val="1"/>
-        </w:rPr>
-        <w:t>Treasurer</w:t>
+        <w:t xml:space="preserve"> Treasurer</w:t>
       </w:r>
     </w:p>
     <w:p>
@@ -1087,7 +1066,7 @@
         </w:rPr>
         <w:t xml:space="preserve"> </w:t>
       </w:r>
-      <w:hyperlink r:id="rId5">
+      <w:hyperlink r:id="rId4">
         <w:r>
           <w:rPr>
             <w:rFonts w:ascii="Arial" w:eastAsia="Calibri" w:hAnsi="Arial" w:cs="Arial"/>
@@ -1299,8 +1278,10 @@
           <w:szCs w:val="0"/>
         </w:rPr>
       </w:pPr>
-      <w:r>
-        <w:pict>
+      <w:bookmarkStart w:id="0" w:name="_GoBack"/>
+      <w:bookmarkEnd w:id="0"/>
+      <w:r>
+        <w:pict w14:anchorId="3E21CD2F">
           <v:shapetype id="_x0000_t202" coordsize="21600,21600" o:spt="202" path="m,l,21600r21600,l21600,xe">
             <v:stroke joinstyle="miter"/>
             <v:path gradientshapeok="t" o:connecttype="rect"/>
@@ -1327,18 +1308,7 @@
                       <w:bCs/>
                       <w:position w:val="1"/>
                     </w:rPr>
-                    <w:t>R</w:t>
-                  </w:r>
-                  <w:bookmarkStart w:id="0" w:name="_GoBack"/>
-                  <w:bookmarkEnd w:id="0"/>
-                  <w:r>
-                    <w:rPr>
-                      <w:rFonts w:ascii="Calibri" w:eastAsia="Calibri" w:hAnsi="Calibri" w:cs="Calibri"/>
-                      <w:b/>
-                      <w:bCs/>
-                      <w:position w:val="1"/>
-                    </w:rPr>
-                    <w:t>et</w:t>
+                    <w:t>Ret</w:t>
                   </w:r>
                   <w:r>
                     <w:rPr>
@@ -1746,7 +1716,7 @@
         <w:rPr>
           <w:noProof/>
         </w:rPr>
-        <w:pict>
+        <w:pict w14:anchorId="31C94DA8">
           <v:group id="_x0000_s1079" style="position:absolute;margin-left:-30.6pt;margin-top:467.55pt;width:469.35pt;height:84pt;z-index:-251636736" coordorigin="1835,7699" coordsize="9387,1136">
             <v:shapetype id="_x0000_t75" coordsize="21600,21600" o:spt="75" o:preferrelative="t" path="m@4@5l@4@11@9@11@9@5xe" filled="f" stroked="f">
               <v:stroke joinstyle="miter"/>
@@ -1768,7 +1738,7 @@
               <o:lock v:ext="edit" aspectratio="t"/>
             </v:shapetype>
             <v:shape id="_x0000_s1080" type="#_x0000_t75" style="position:absolute;left:4820;top:7699;width:1323;height:259">
-              <v:imagedata r:id="rId6" o:title=""/>
+              <v:imagedata r:id="rId5" o:title=""/>
             </v:shape>
             <v:group id="_x0000_s1081" style="position:absolute;left:1835;top:7699;width:9387;height:1136" coordorigin="1835,682" coordsize="9387,1136">
               <v:shape id="_x0000_s1082" style="position:absolute;left:1835;top:682;width:9387;height:1136" coordorigin="1835,682" coordsize="9387,1136" path="m1835,1818r9387,l11222,682r-9387,l1835,1818e" fillcolor="#ffc000" stroked="f">
@@ -1780,14 +1750,14 @@
                 <v:path arrowok="t"/>
               </v:shape>
               <v:shape id="_x0000_s1085" type="#_x0000_t75" style="position:absolute;left:1848;top:691;width:9363;height:1116">
-                <v:imagedata r:id="rId7" o:title=""/>
+                <v:imagedata r:id="rId6" o:title=""/>
               </v:shape>
             </v:group>
           </v:group>
         </w:pict>
       </w:r>
       <w:r>
-        <w:pict>
+        <w:pict w14:anchorId="12B4E7BF">
           <v:group id="_x0000_s1069" style="position:absolute;margin-left:120.7pt;margin-top:721.6pt;width:245.1pt;height:.1pt;z-index:-251679744;mso-position-horizontal-relative:page;mso-position-vertical-relative:page" coordorigin="2414,14432" coordsize="4902,2">
             <v:shape id="_x0000_s1070" style="position:absolute;left:2414;top:14432;width:4902;height:2" coordorigin="2414,14432" coordsize="4902,0" path="m2414,14432r4902,e" filled="f" strokeweight=".27489mm">
               <v:path arrowok="t"/>
@@ -1797,7 +1767,7 @@
         </w:pict>
       </w:r>
       <w:r>
-        <w:pict>
+        <w:pict w14:anchorId="412B4954">
           <v:group id="_x0000_s1067" style="position:absolute;margin-left:429.95pt;margin-top:721.6pt;width:83.7pt;height:.1pt;z-index:-251678720;mso-position-horizontal-relative:page;mso-position-vertical-relative:page" coordorigin="8599,14432" coordsize="1674,2">
             <v:shape id="_x0000_s1068" style="position:absolute;left:8599;top:14432;width:1674;height:2" coordorigin="8599,14432" coordsize="1674,0" path="m8599,14432r1674,e" filled="f" strokeweight=".27489mm">
               <v:path arrowok="t"/>
@@ -1807,7 +1777,7 @@
         </w:pict>
       </w:r>
       <w:r>
-        <w:pict>
+        <w:pict w14:anchorId="34A8E52C">
           <v:group id="_x0000_s1065" style="position:absolute;margin-left:167.75pt;margin-top:132.5pt;width:281.25pt;height:29.7pt;z-index:-251677696;mso-position-horizontal-relative:page;mso-position-vertical-relative:page" coordorigin="3355,2650" coordsize="5625,594">
             <v:shape id="_x0000_s1066" style="position:absolute;left:3355;top:2650;width:5625;height:594" coordorigin="3355,2650" coordsize="5625,594" path="m3355,3244r5625,l8980,2650r-5625,l3355,3244e" fillcolor="#ffc000" stroked="f">
               <v:path arrowok="t"/>
@@ -1817,23 +1787,23 @@
         </w:pict>
       </w:r>
       <w:r>
-        <w:pict>
+        <w:pict w14:anchorId="4E6C91AA">
           <v:shape id="_x0000_s1064" type="#_x0000_t75" style="position:absolute;margin-left:36.5pt;margin-top:21.25pt;width:219.6pt;height:77.4pt;z-index:-251676672;mso-position-horizontal-relative:page;mso-position-vertical-relative:page">
+            <v:imagedata r:id="rId7" o:title=""/>
+            <w10:wrap anchorx="page" anchory="page"/>
+          </v:shape>
+        </w:pict>
+      </w:r>
+      <w:r>
+        <w:pict w14:anchorId="361D07F1">
+          <v:shape id="_x0000_s1063" type="#_x0000_t75" style="position:absolute;margin-left:438pt;margin-top:21pt;width:127.4pt;height:83.5pt;z-index:-251675648;mso-position-horizontal-relative:page;mso-position-vertical-relative:page">
             <v:imagedata r:id="rId8" o:title=""/>
             <w10:wrap anchorx="page" anchory="page"/>
           </v:shape>
         </w:pict>
       </w:r>
       <w:r>
-        <w:pict>
-          <v:shape id="_x0000_s1063" type="#_x0000_t75" style="position:absolute;margin-left:438pt;margin-top:21pt;width:127.4pt;height:83.5pt;z-index:-251675648;mso-position-horizontal-relative:page;mso-position-vertical-relative:page">
-            <v:imagedata r:id="rId9" o:title=""/>
-            <w10:wrap anchorx="page" anchory="page"/>
-          </v:shape>
-        </w:pict>
-      </w:r>
-      <w:r>
-        <w:pict>
+        <w:pict w14:anchorId="12C67295">
           <v:shape id="_x0000_s1061" type="#_x0000_t202" style="position:absolute;margin-left:125.15pt;margin-top:112.8pt;width:347.5pt;height:16.05pt;z-index:-251673600;mso-position-horizontal-relative:page;mso-position-vertical-relative:page" filled="f" stroked="f">
             <v:textbox style="mso-next-textbox:#_x0000_s1061" inset="0,0,0,0">
               <w:txbxContent>
@@ -2272,7 +2242,7 @@
         </w:pict>
       </w:r>
       <w:r>
-        <w:pict>
+        <w:pict w14:anchorId="62268349">
           <v:shape id="_x0000_s1060" type="#_x0000_t202" style="position:absolute;margin-left:32.85pt;margin-top:166.2pt;width:539.45pt;height:85.5pt;z-index:-251672576;mso-position-horizontal-relative:page;mso-position-vertical-relative:page" filled="f" stroked="f">
             <v:textbox style="mso-next-textbox:#_x0000_s1060" inset="0,0,0,0">
               <w:txbxContent>
@@ -5725,7 +5695,7 @@
         </w:pict>
       </w:r>
       <w:r>
-        <w:pict>
+        <w:pict w14:anchorId="7A877A75">
           <v:shape id="_x0000_s1059" type="#_x0000_t202" style="position:absolute;margin-left:32.85pt;margin-top:250.85pt;width:525.3pt;height:13.95pt;z-index:-251671552;mso-position-horizontal-relative:page;mso-position-vertical-relative:page" filled="f" stroked="f">
             <v:textbox style="mso-next-textbox:#_x0000_s1059" inset="0,0,0,0">
               <w:txbxContent>
@@ -6514,7 +6484,7 @@
         </w:pict>
       </w:r>
       <w:r>
-        <w:pict>
+        <w:pict w14:anchorId="3A71CCC5">
           <v:shape id="_x0000_s1058" type="#_x0000_t202" style="position:absolute;margin-left:32.85pt;margin-top:270.95pt;width:543.55pt;height:26.6pt;z-index:-251670528;mso-position-horizontal-relative:page;mso-position-vertical-relative:page" filled="f" stroked="f">
             <v:textbox style="mso-next-textbox:#_x0000_s1058" inset="0,0,0,0">
               <w:txbxContent>
@@ -6902,9 +6872,10 @@
                   <w:r>
                     <w:rPr>
                       <w:rFonts w:ascii="Calibri" w:eastAsia="Calibri" w:hAnsi="Calibri" w:cs="Calibri"/>
-                      <w:position w:val="1"/>
-                    </w:rPr>
-                    <w:t>7</w:t>
+                      <w:spacing w:val="-2"/>
+                      <w:position w:val="1"/>
+                    </w:rPr>
+                    <w:t>8</w:t>
                   </w:r>
                   <w:r>
                     <w:rPr>
@@ -7191,7 +7162,6 @@
                       <w:rFonts w:ascii="Calibri" w:eastAsia="Calibri" w:hAnsi="Calibri" w:cs="Calibri"/>
                     </w:rPr>
                   </w:pPr>
-                  <w:proofErr w:type="gramStart"/>
                   <w:r>
                     <w:rPr>
                       <w:rFonts w:ascii="Calibri" w:eastAsia="Calibri" w:hAnsi="Calibri" w:cs="Calibri"/>
@@ -7231,7 +7201,6 @@
                     </w:rPr>
                     <w:t>tial.</w:t>
                   </w:r>
-                  <w:proofErr w:type="gramEnd"/>
                 </w:p>
               </w:txbxContent>
             </v:textbox>
@@ -7240,7 +7209,7 @@
         </w:pict>
       </w:r>
       <w:r>
-        <w:pict>
+        <w:pict w14:anchorId="3AC97B8E">
           <v:shape id="_x0000_s1057" type="#_x0000_t202" style="position:absolute;margin-left:158.85pt;margin-top:303.6pt;width:155.7pt;height:52.9pt;z-index:-251669504;mso-position-horizontal-relative:page;mso-position-vertical-relative:page" filled="f" stroked="f">
             <v:textbox style="mso-next-textbox:#_x0000_s1057" inset="0,0,0,0">
               <w:txbxContent>
@@ -7258,70 +7227,8 @@
                       <w:spacing w:val="1"/>
                       <w:position w:val="1"/>
                     </w:rPr>
-                    <w:t>M</w:t>
-                  </w:r>
-                  <w:r>
-                    <w:rPr>
-                      <w:rFonts w:ascii="Calibri" w:eastAsia="Calibri" w:hAnsi="Calibri" w:cs="Calibri"/>
-                      <w:position w:val="1"/>
-                    </w:rPr>
-                    <w:t>a</w:t>
-                  </w:r>
-                  <w:r>
-                    <w:rPr>
-                      <w:rFonts w:ascii="Calibri" w:eastAsia="Calibri" w:hAnsi="Calibri" w:cs="Calibri"/>
-                      <w:spacing w:val="-1"/>
-                      <w:position w:val="1"/>
-                    </w:rPr>
-                    <w:t>dd</w:t>
-                  </w:r>
-                  <w:r>
-                    <w:rPr>
-                      <w:rFonts w:ascii="Calibri" w:eastAsia="Calibri" w:hAnsi="Calibri" w:cs="Calibri"/>
-                      <w:position w:val="1"/>
-                    </w:rPr>
-                    <w:t>ie</w:t>
-                  </w:r>
-                  <w:r>
-                    <w:rPr>
-                      <w:rFonts w:ascii="Calibri" w:eastAsia="Calibri" w:hAnsi="Calibri" w:cs="Calibri"/>
-                      <w:spacing w:val="-6"/>
-                      <w:position w:val="1"/>
-                    </w:rPr>
-                    <w:t xml:space="preserve"> </w:t>
-                  </w:r>
-                  <w:proofErr w:type="spellStart"/>
-                  <w:r>
-                    <w:rPr>
-                      <w:rFonts w:ascii="Calibri" w:eastAsia="Calibri" w:hAnsi="Calibri" w:cs="Calibri"/>
-                      <w:spacing w:val="-1"/>
-                      <w:position w:val="1"/>
-                    </w:rPr>
-                    <w:t>Sz</w:t>
-                  </w:r>
-                  <w:r>
-                    <w:rPr>
-                      <w:rFonts w:ascii="Calibri" w:eastAsia="Calibri" w:hAnsi="Calibri" w:cs="Calibri"/>
-                      <w:position w:val="1"/>
-                    </w:rPr>
-                    <w:t>er</w:t>
-                  </w:r>
-                  <w:r>
-                    <w:rPr>
-                      <w:rFonts w:ascii="Calibri" w:eastAsia="Calibri" w:hAnsi="Calibri" w:cs="Calibri"/>
-                      <w:spacing w:val="1"/>
-                      <w:position w:val="1"/>
-                    </w:rPr>
-                    <w:t>y</w:t>
-                  </w:r>
-                  <w:r>
-                    <w:rPr>
-                      <w:rFonts w:ascii="Calibri" w:eastAsia="Calibri" w:hAnsi="Calibri" w:cs="Calibri"/>
-                      <w:position w:val="1"/>
-                    </w:rPr>
-                    <w:t>k</w:t>
-                  </w:r>
-                  <w:proofErr w:type="spellEnd"/>
+                    <w:t>Mary Parsons</w:t>
+                  </w:r>
                   <w:r>
                     <w:rPr>
                       <w:rFonts w:ascii="Calibri" w:eastAsia="Calibri" w:hAnsi="Calibri" w:cs="Calibri"/>
@@ -7693,8 +7600,9 @@
                   <w:r>
                     <w:rPr>
                       <w:rFonts w:ascii="Calibri" w:eastAsia="Calibri" w:hAnsi="Calibri" w:cs="Calibri"/>
-                    </w:rPr>
-                    <w:t>1</w:t>
+                      <w:spacing w:val="1"/>
+                    </w:rPr>
+                    <w:t>8</w:t>
                   </w:r>
                 </w:p>
               </w:txbxContent>
@@ -7704,7 +7612,7 @@
         </w:pict>
       </w:r>
       <w:r>
-        <w:pict>
+        <w:pict w14:anchorId="5E95D631">
           <v:shape id="_x0000_s1056" type="#_x0000_t202" style="position:absolute;margin-left:320.3pt;margin-top:303.6pt;width:29.8pt;height:52.9pt;z-index:-251668480;mso-position-horizontal-relative:page;mso-position-vertical-relative:page" filled="f" stroked="f">
             <v:textbox style="mso-next-textbox:#_x0000_s1056" inset="0,0,0,0">
               <w:txbxContent>
@@ -7719,10 +7627,8 @@
                   <w:r>
                     <w:rPr>
                       <w:rFonts w:ascii="Calibri" w:eastAsia="Calibri" w:hAnsi="Calibri" w:cs="Calibri"/>
-                      <w:spacing w:val="1"/>
-                      <w:position w:val="1"/>
-                    </w:rPr>
-                    <w:t>69</w:t>
+                    </w:rPr>
+                    <w:t xml:space="preserve"> 70</w:t>
                   </w:r>
                 </w:p>
                 <w:p>
@@ -7762,10 +7668,11 @@
                   <w:r>
                     <w:rPr>
                       <w:rFonts w:ascii="Calibri" w:eastAsia="Calibri" w:hAnsi="Calibri" w:cs="Calibri"/>
+                      <w:spacing w:val="-3"/>
                       <w:position w:val="1"/>
                       <w:u w:val="single" w:color="000000"/>
                     </w:rPr>
-                    <w:t>0</w:t>
+                    <w:t>4</w:t>
                   </w:r>
                 </w:p>
                 <w:p>
@@ -7774,30 +7681,24 @@
                     <w:ind w:left="27" w:right="-20"/>
                     <w:rPr>
                       <w:rFonts w:ascii="Calibri" w:eastAsia="Calibri" w:hAnsi="Calibri" w:cs="Calibri"/>
+                      <w:spacing w:val="1"/>
                     </w:rPr>
                   </w:pPr>
                   <w:r>
                     <w:rPr>
                       <w:rFonts w:ascii="Calibri" w:eastAsia="Calibri" w:hAnsi="Calibri" w:cs="Calibri"/>
-                      <w:position w:val="1"/>
-                    </w:rPr>
-                    <w:t>-</w:t>
-                  </w:r>
-                  <w:r>
-                    <w:rPr>
-                      <w:rFonts w:ascii="Calibri" w:eastAsia="Calibri" w:hAnsi="Calibri" w:cs="Calibri"/>
-                      <w:spacing w:val="47"/>
-                      <w:position w:val="1"/>
-                    </w:rPr>
-                    <w:t xml:space="preserve"> </w:t>
-                  </w:r>
-                  <w:r>
-                    <w:rPr>
-                      <w:rFonts w:ascii="Calibri" w:eastAsia="Calibri" w:hAnsi="Calibri" w:cs="Calibri"/>
-                      <w:spacing w:val="1"/>
-                      <w:position w:val="1"/>
-                    </w:rPr>
-                    <w:t>6</w:t>
+                      <w:spacing w:val="1"/>
+                      <w:position w:val="1"/>
+                    </w:rPr>
+                    <w:t xml:space="preserve">- </w:t>
+                  </w:r>
+                  <w:r>
+                    <w:rPr>
+                      <w:rFonts w:ascii="Calibri" w:eastAsia="Calibri" w:hAnsi="Calibri" w:cs="Calibri"/>
+                      <w:spacing w:val="1"/>
+                      <w:position w:val="1"/>
+                    </w:rPr>
+                    <w:t>5</w:t>
                   </w:r>
                   <w:r>
                     <w:rPr>
@@ -7805,20 +7706,13 @@
                       <w:spacing w:val="-3"/>
                       <w:position w:val="1"/>
                     </w:rPr>
-                    <w:t>.</w:t>
-                  </w:r>
-                  <w:r>
-                    <w:rPr>
-                      <w:rFonts w:ascii="Calibri" w:eastAsia="Calibri" w:hAnsi="Calibri" w:cs="Calibri"/>
-                      <w:position w:val="1"/>
-                    </w:rPr>
-                    <w:t>0</w:t>
+                    <w:t>.4</w:t>
                   </w:r>
                 </w:p>
                 <w:p>
                   <w:pPr>
-                    <w:spacing w:after="0" w:line="240" w:lineRule="auto"/>
-                    <w:ind w:left="20" w:right="-53"/>
+                    <w:spacing w:after="0" w:line="262" w:lineRule="exact"/>
+                    <w:ind w:left="27" w:right="-20"/>
                     <w:rPr>
                       <w:rFonts w:ascii="Calibri" w:eastAsia="Calibri" w:hAnsi="Calibri" w:cs="Calibri"/>
                     </w:rPr>
@@ -7826,28 +7720,9 @@
                   <w:r>
                     <w:rPr>
                       <w:rFonts w:ascii="Calibri" w:eastAsia="Calibri" w:hAnsi="Calibri" w:cs="Calibri"/>
-                    </w:rPr>
-                    <w:t>-</w:t>
-                  </w:r>
-                  <w:r>
-                    <w:rPr>
-                      <w:rFonts w:ascii="Calibri" w:eastAsia="Calibri" w:hAnsi="Calibri" w:cs="Calibri"/>
-                      <w:spacing w:val="47"/>
-                    </w:rPr>
-                    <w:t xml:space="preserve"> </w:t>
-                  </w:r>
-                  <w:r>
-                    <w:rPr>
-                      <w:rFonts w:ascii="Calibri" w:eastAsia="Calibri" w:hAnsi="Calibri" w:cs="Calibri"/>
-                      <w:spacing w:val="1"/>
-                    </w:rPr>
-                    <w:t>5</w:t>
-                  </w:r>
-                  <w:r>
-                    <w:rPr>
-                      <w:rFonts w:ascii="Calibri" w:eastAsia="Calibri" w:hAnsi="Calibri" w:cs="Calibri"/>
-                    </w:rPr>
-                    <w:t>.18</w:t>
+                      <w:spacing w:val="1"/>
+                    </w:rPr>
+                    <w:t>- 4.42</w:t>
                   </w:r>
                 </w:p>
               </w:txbxContent>
@@ -7857,7 +7732,7 @@
         </w:pict>
       </w:r>
       <w:r>
-        <w:pict>
+        <w:pict w14:anchorId="35470D50">
           <v:shape id="_x0000_s1055" type="#_x0000_t202" style="position:absolute;margin-left:32.85pt;margin-top:356.9pt;width:110.2pt;height:53.7pt;z-index:-251667456;mso-position-horizontal-relative:page;mso-position-vertical-relative:page" filled="f" stroked="f">
             <v:textbox style="mso-next-textbox:#_x0000_s1055" inset="0,0,0,0">
               <w:txbxContent>
@@ -8022,7 +7897,6 @@
                       <w:rFonts w:ascii="Calibri" w:eastAsia="Calibri" w:hAnsi="Calibri" w:cs="Calibri"/>
                     </w:rPr>
                   </w:pPr>
-                  <w:proofErr w:type="gramStart"/>
                   <w:r>
                     <w:rPr>
                       <w:rFonts w:ascii="Calibri" w:eastAsia="Calibri" w:hAnsi="Calibri" w:cs="Calibri"/>
@@ -8048,7 +7922,6 @@
                     </w:rPr>
                     <w:t>r</w:t>
                   </w:r>
-                  <w:proofErr w:type="gramEnd"/>
                   <w:r>
                     <w:rPr>
                       <w:rFonts w:ascii="Calibri" w:eastAsia="Calibri" w:hAnsi="Calibri" w:cs="Calibri"/>
@@ -8166,7 +8039,7 @@
         </w:pict>
       </w:r>
       <w:r>
-        <w:pict>
+        <w:pict w14:anchorId="01D6850B">
           <v:shape id="_x0000_s1054" type="#_x0000_t202" style="position:absolute;margin-left:178.9pt;margin-top:370.7pt;width:25.85pt;height:39.9pt;z-index:-251666432;mso-position-horizontal-relative:page;mso-position-vertical-relative:page" filled="f" stroked="f">
             <v:textbox style="mso-next-textbox:#_x0000_s1054" inset="0,0,0,0">
               <w:txbxContent>
@@ -8269,7 +8142,7 @@
         </w:pict>
       </w:r>
       <w:r>
-        <w:pict>
+        <w:pict w14:anchorId="1DBA9558">
           <v:shape id="_x0000_s1053" type="#_x0000_t202" style="position:absolute;margin-left:302.05pt;margin-top:370.7pt;width:105.85pt;height:39.9pt;z-index:-251665408;mso-position-horizontal-relative:page;mso-position-vertical-relative:page" filled="f" stroked="f">
             <v:textbox style="mso-next-textbox:#_x0000_s1053" inset="0,0,0,0">
               <w:txbxContent>
@@ -8389,7 +8262,6 @@
                       <w:rFonts w:ascii="Calibri" w:eastAsia="Calibri" w:hAnsi="Calibri" w:cs="Calibri"/>
                     </w:rPr>
                   </w:pPr>
-                  <w:proofErr w:type="gramStart"/>
                   <w:r>
                     <w:rPr>
                       <w:rFonts w:ascii="Calibri" w:eastAsia="Calibri" w:hAnsi="Calibri" w:cs="Calibri"/>
@@ -8415,7 +8287,6 @@
                     </w:rPr>
                     <w:t>r</w:t>
                   </w:r>
-                  <w:proofErr w:type="gramEnd"/>
                   <w:r>
                     <w:rPr>
                       <w:rFonts w:ascii="Calibri" w:eastAsia="Calibri" w:hAnsi="Calibri" w:cs="Calibri"/>
@@ -8533,7 +8404,7 @@
         </w:pict>
       </w:r>
       <w:r>
-        <w:pict>
+        <w:pict w14:anchorId="1A001A1B">
           <v:shape id="_x0000_s1052" type="#_x0000_t202" style="position:absolute;margin-left:463.85pt;margin-top:370.7pt;width:26.7pt;height:39.9pt;z-index:-251664384;mso-position-horizontal-relative:page;mso-position-vertical-relative:page" filled="f" stroked="f">
             <v:textbox style="mso-next-textbox:#_x0000_s1052" inset="0,0,0,0">
               <w:txbxContent>
@@ -8646,7 +8517,7 @@
         </w:pict>
       </w:r>
       <w:r>
-        <w:pict>
+        <w:pict w14:anchorId="10F62CB8">
           <v:shape id="_x0000_s1051" type="#_x0000_t202" style="position:absolute;margin-left:55.4pt;margin-top:410.65pt;width:165.55pt;height:26.4pt;z-index:-251663360;mso-position-horizontal-relative:page;mso-position-vertical-relative:page" filled="f" stroked="f">
             <v:textbox style="mso-next-textbox:#_x0000_s1051" inset="0,0,0,0">
               <w:txbxContent>
@@ -8889,7 +8760,6 @@
                       <w:rFonts w:ascii="Calibri" w:eastAsia="Calibri" w:hAnsi="Calibri" w:cs="Calibri"/>
                     </w:rPr>
                   </w:pPr>
-                  <w:proofErr w:type="gramStart"/>
                   <w:r>
                     <w:rPr>
                       <w:rFonts w:ascii="Calibri" w:eastAsia="Calibri" w:hAnsi="Calibri" w:cs="Calibri"/>
@@ -8905,7 +8775,6 @@
                     </w:rPr>
                     <w:t>f</w:t>
                   </w:r>
-                  <w:proofErr w:type="gramEnd"/>
                   <w:r>
                     <w:rPr>
                       <w:rFonts w:ascii="Calibri" w:eastAsia="Calibri" w:hAnsi="Calibri" w:cs="Calibri"/>
@@ -8983,7 +8852,7 @@
         </w:pict>
       </w:r>
       <w:r>
-        <w:pict>
+        <w:pict w14:anchorId="4F1E3714">
           <v:shape id="_x0000_s1050" type="#_x0000_t202" style="position:absolute;margin-left:319.8pt;margin-top:410.65pt;width:165.5pt;height:26.4pt;z-index:-251662336;mso-position-horizontal-relative:page;mso-position-vertical-relative:page" filled="f" stroked="f">
             <v:textbox style="mso-next-textbox:#_x0000_s1050" inset="0,0,0,0">
               <w:txbxContent>
@@ -9213,7 +9082,6 @@
                       <w:rFonts w:ascii="Calibri" w:eastAsia="Calibri" w:hAnsi="Calibri" w:cs="Calibri"/>
                     </w:rPr>
                   </w:pPr>
-                  <w:proofErr w:type="gramStart"/>
                   <w:r>
                     <w:rPr>
                       <w:rFonts w:ascii="Calibri" w:eastAsia="Calibri" w:hAnsi="Calibri" w:cs="Calibri"/>
@@ -9229,7 +9097,6 @@
                     </w:rPr>
                     <w:t>f</w:t>
                   </w:r>
-                  <w:proofErr w:type="gramEnd"/>
                   <w:r>
                     <w:rPr>
                       <w:rFonts w:ascii="Calibri" w:eastAsia="Calibri" w:hAnsi="Calibri" w:cs="Calibri"/>
@@ -9307,7 +9174,7 @@
         </w:pict>
       </w:r>
       <w:r>
-        <w:pict>
+        <w:pict w14:anchorId="5533E8DC">
           <v:shape id="_x0000_s1049" type="#_x0000_t202" style="position:absolute;margin-left:50.95pt;margin-top:437.45pt;width:118.9pt;height:39.9pt;z-index:-251661312;mso-position-horizontal-relative:page;mso-position-vertical-relative:page" filled="f" stroked="f">
             <v:textbox style="mso-next-textbox:#_x0000_s1049" inset="0,0,0,0">
               <w:txbxContent>
@@ -9324,15 +9191,7 @@
                       <w:rFonts w:ascii="Calibri" w:eastAsia="Calibri" w:hAnsi="Calibri" w:cs="Calibri"/>
                       <w:position w:val="1"/>
                     </w:rPr>
-                    <w:t>(</w:t>
-                  </w:r>
-                  <w:proofErr w:type="gramStart"/>
-                  <w:r>
-                    <w:rPr>
-                      <w:rFonts w:ascii="Calibri" w:eastAsia="Calibri" w:hAnsi="Calibri" w:cs="Calibri"/>
-                      <w:position w:val="1"/>
-                    </w:rPr>
-                    <w:t>i</w:t>
+                    <w:t>(i</w:t>
                   </w:r>
                   <w:r>
                     <w:rPr>
@@ -9350,7 +9209,6 @@
                     </w:rPr>
                     <w:t>e</w:t>
                   </w:r>
-                  <w:proofErr w:type="gramEnd"/>
                   <w:r>
                     <w:rPr>
                       <w:rFonts w:ascii="Calibri" w:eastAsia="Calibri" w:hAnsi="Calibri" w:cs="Calibri"/>
@@ -9663,7 +9521,7 @@
         </w:pict>
       </w:r>
       <w:r>
-        <w:pict>
+        <w:pict w14:anchorId="43791DA8">
           <v:shape id="_x0000_s1048" type="#_x0000_t202" style="position:absolute;margin-left:178.9pt;margin-top:437.45pt;width:64.6pt;height:39.9pt;z-index:-251660288;mso-position-horizontal-relative:page;mso-position-vertical-relative:page" filled="f" stroked="f">
             <v:textbox style="mso-next-textbox:#_x0000_s1048" inset="0,0,0,0">
               <w:txbxContent>
@@ -9832,7 +9690,7 @@
         </w:pict>
       </w:r>
       <w:r>
-        <w:pict>
+        <w:pict w14:anchorId="187398CA">
           <v:shape id="_x0000_s1047" type="#_x0000_t202" style="position:absolute;margin-left:320.05pt;margin-top:437.45pt;width:114.35pt;height:39.9pt;z-index:-251659264;mso-position-horizontal-relative:page;mso-position-vertical-relative:page" filled="f" stroked="f">
             <v:textbox style="mso-next-textbox:#_x0000_s1047" inset="0,0,0,0">
               <w:txbxContent>
@@ -9849,15 +9707,7 @@
                       <w:rFonts w:ascii="Calibri" w:eastAsia="Calibri" w:hAnsi="Calibri" w:cs="Calibri"/>
                       <w:position w:val="1"/>
                     </w:rPr>
-                    <w:t>(</w:t>
-                  </w:r>
-                  <w:proofErr w:type="gramStart"/>
-                  <w:r>
-                    <w:rPr>
-                      <w:rFonts w:ascii="Calibri" w:eastAsia="Calibri" w:hAnsi="Calibri" w:cs="Calibri"/>
-                      <w:position w:val="1"/>
-                    </w:rPr>
-                    <w:t>i</w:t>
+                    <w:t>(i</w:t>
                   </w:r>
                   <w:r>
                     <w:rPr>
@@ -9872,15 +9722,7 @@
                       <w:rFonts w:ascii="Calibri" w:eastAsia="Calibri" w:hAnsi="Calibri" w:cs="Calibri"/>
                       <w:position w:val="1"/>
                     </w:rPr>
-                    <w:t>e</w:t>
-                  </w:r>
-                  <w:proofErr w:type="gramEnd"/>
-                  <w:r>
-                    <w:rPr>
-                      <w:rFonts w:ascii="Calibri" w:eastAsia="Calibri" w:hAnsi="Calibri" w:cs="Calibri"/>
-                      <w:position w:val="1"/>
-                    </w:rPr>
-                    <w:t>.</w:t>
+                    <w:t>e.</w:t>
                   </w:r>
                   <w:r>
                     <w:rPr>
@@ -10221,7 +10063,7 @@
         </w:pict>
       </w:r>
       <w:r>
-        <w:pict>
+        <w:pict w14:anchorId="25B9404C">
           <v:shape id="_x0000_s1046" type="#_x0000_t202" style="position:absolute;margin-left:459.55pt;margin-top:437.45pt;width:83.75pt;height:39.9pt;z-index:-251658240;mso-position-horizontal-relative:page;mso-position-vertical-relative:page" filled="f" stroked="f">
             <v:textbox style="mso-next-textbox:#_x0000_s1046" inset="0,0,0,0">
               <w:txbxContent>
@@ -10437,7 +10279,7 @@
         </w:pict>
       </w:r>
       <w:r>
-        <w:pict>
+        <w:pict w14:anchorId="4EE45EF4">
           <v:shape id="_x0000_s1045" type="#_x0000_t202" style="position:absolute;margin-left:32.85pt;margin-top:491.05pt;width:548.45pt;height:39.9pt;z-index:-251657216;mso-position-horizontal-relative:page;mso-position-vertical-relative:page" filled="f" stroked="f">
             <v:textbox style="mso-next-textbox:#_x0000_s1045" inset="0,0,0,0">
               <w:txbxContent>
@@ -11982,7 +11824,7 @@
         </w:pict>
       </w:r>
       <w:r>
-        <w:pict>
+        <w:pict w14:anchorId="2A1B8B16">
           <v:shape id="_x0000_s1044" type="#_x0000_t202" style="position:absolute;margin-left:32.85pt;margin-top:643pt;width:487.05pt;height:13.05pt;z-index:-251656192;mso-position-horizontal-relative:page;mso-position-vertical-relative:page" filled="f" stroked="f">
             <v:textbox style="mso-next-textbox:#_x0000_s1044" inset="0,0,0,0">
               <w:txbxContent>
@@ -12308,7 +12150,7 @@
         </w:pict>
       </w:r>
       <w:r>
-        <w:pict>
+        <w:pict w14:anchorId="7DB399AA">
           <v:shape id="_x0000_s1043" type="#_x0000_t202" style="position:absolute;margin-left:32.85pt;margin-top:669.65pt;width:470.1pt;height:13.05pt;z-index:-251655168;mso-position-horizontal-relative:page;mso-position-vertical-relative:page" filled="f" stroked="f">
             <v:textbox style="mso-next-textbox:#_x0000_s1043" inset="0,0,0,0">
               <w:txbxContent>
@@ -12787,7 +12629,7 @@
         </w:pict>
       </w:r>
       <w:r>
-        <w:pict>
+        <w:pict w14:anchorId="6E1B0451">
           <v:shape id="_x0000_s1042" type="#_x0000_t202" style="position:absolute;margin-left:32.85pt;margin-top:696.3pt;width:341.2pt;height:13.05pt;z-index:-251654144;mso-position-horizontal-relative:page;mso-position-vertical-relative:page" filled="f" stroked="f">
             <v:textbox style="mso-next-textbox:#_x0000_s1042" inset="0,0,0,0">
               <w:txbxContent>
@@ -12961,7 +12803,7 @@
         </w:pict>
       </w:r>
       <w:r>
-        <w:pict>
+        <w:pict w14:anchorId="1D81977B">
           <v:shape id="_x0000_s1041" type="#_x0000_t202" style="position:absolute;margin-left:393.05pt;margin-top:696.3pt;width:121.05pt;height:13.05pt;z-index:-251653120;mso-position-horizontal-relative:page;mso-position-vertical-relative:page" filled="f" stroked="f">
             <v:textbox style="mso-next-textbox:#_x0000_s1041" inset="0,0,0,0">
               <w:txbxContent>
@@ -13058,7 +12900,7 @@
         </w:pict>
       </w:r>
       <w:r>
-        <w:pict>
+        <w:pict w14:anchorId="0F9D0D7F">
           <v:shape id="_x0000_s1040" type="#_x0000_t202" style="position:absolute;margin-left:32.85pt;margin-top:742pt;width:166.2pt;height:13.05pt;z-index:-251652096;mso-position-horizontal-relative:page;mso-position-vertical-relative:page" filled="f" stroked="f">
             <v:textbox style="mso-next-textbox:#_x0000_s1040" inset="0,0,0,0">
               <w:txbxContent>
@@ -13278,7 +13120,7 @@
         </w:pict>
       </w:r>
       <w:r>
-        <w:pict>
+        <w:pict w14:anchorId="171B8360">
           <v:shape id="_x0000_s1039" type="#_x0000_t202" style="position:absolute;margin-left:230.05pt;margin-top:742pt;width:203pt;height:13.05pt;z-index:-251651072;mso-position-horizontal-relative:page;mso-position-vertical-relative:page" filled="f" stroked="f">
             <v:textbox style="mso-next-textbox:#_x0000_s1039" inset="0,0,0,0">
               <w:txbxContent>
@@ -13535,7 +13377,7 @@
         </w:pict>
       </w:r>
       <w:r>
-        <w:pict>
+        <w:pict w14:anchorId="158BC33C">
           <v:shape id="_x0000_s1037" type="#_x0000_t202" style="position:absolute;margin-left:102.25pt;margin-top:641.3pt;width:164.05pt;height:12pt;z-index:-251649024;mso-position-horizontal-relative:page;mso-position-vertical-relative:page" filled="f" stroked="f">
             <v:textbox style="mso-next-textbox:#_x0000_s1037" inset="0,0,0,0">
               <w:txbxContent>
@@ -13556,7 +13398,7 @@
         </w:pict>
       </w:r>
       <w:r>
-        <w:pict>
+        <w:pict w14:anchorId="2DCD819B">
           <v:shape id="_x0000_s1036" type="#_x0000_t202" style="position:absolute;margin-left:295.2pt;margin-top:641.3pt;width:65.9pt;height:12pt;z-index:-251648000;mso-position-horizontal-relative:page;mso-position-vertical-relative:page" filled="f" stroked="f">
             <v:textbox style="mso-next-textbox:#_x0000_s1036" inset="0,0,0,0">
               <w:txbxContent>
@@ -13577,7 +13419,7 @@
         </w:pict>
       </w:r>
       <w:r>
-        <w:pict>
+        <w:pict w14:anchorId="3FF1E29D">
           <v:shape id="_x0000_s1035" type="#_x0000_t202" style="position:absolute;margin-left:490.85pt;margin-top:641.3pt;width:28.05pt;height:12pt;z-index:-251646976;mso-position-horizontal-relative:page;mso-position-vertical-relative:page" filled="f" stroked="f">
             <v:textbox style="mso-next-textbox:#_x0000_s1035" inset="0,0,0,0">
               <w:txbxContent>
@@ -13598,7 +13440,7 @@
         </w:pict>
       </w:r>
       <w:r>
-        <w:pict>
+        <w:pict w14:anchorId="3D8F6991">
           <v:shape id="_x0000_s1034" type="#_x0000_t202" style="position:absolute;margin-left:459.9pt;margin-top:641.3pt;width:26.7pt;height:12pt;z-index:-251645952;mso-position-horizontal-relative:page;mso-position-vertical-relative:page" filled="f" stroked="f">
             <v:textbox style="mso-next-textbox:#_x0000_s1034" inset="0,0,0,0">
               <w:txbxContent>
@@ -13619,7 +13461,7 @@
         </w:pict>
       </w:r>
       <w:r>
-        <w:pict>
+        <w:pict w14:anchorId="41D1B2EC">
           <v:shape id="_x0000_s1033" type="#_x0000_t202" style="position:absolute;margin-left:386.95pt;margin-top:667.95pt;width:115pt;height:12pt;z-index:-251644928;mso-position-horizontal-relative:page;mso-position-vertical-relative:page" filled="f" stroked="f">
             <v:textbox style="mso-next-textbox:#_x0000_s1033" inset="0,0,0,0">
               <w:txbxContent>
@@ -13640,7 +13482,7 @@
         </w:pict>
       </w:r>
       <w:r>
-        <w:pict>
+        <w:pict w14:anchorId="24C9DA02">
           <v:shape id="_x0000_s1032" type="#_x0000_t202" style="position:absolute;margin-left:167.05pt;margin-top:667.95pt;width:94pt;height:12pt;z-index:-251643904;mso-position-horizontal-relative:page;mso-position-vertical-relative:page" filled="f" stroked="f">
             <v:textbox style="mso-next-textbox:#_x0000_s1032" inset="0,0,0,0">
               <w:txbxContent>
@@ -13661,7 +13503,7 @@
         </w:pict>
       </w:r>
       <w:r>
-        <w:pict>
+        <w:pict w14:anchorId="6EBD4322">
           <v:shape id="_x0000_s1031" type="#_x0000_t202" style="position:absolute;margin-left:430.75pt;margin-top:694.6pt;width:82.35pt;height:12pt;z-index:-251642880;mso-position-horizontal-relative:page;mso-position-vertical-relative:page" filled="f" stroked="f">
             <v:textbox style="mso-next-textbox:#_x0000_s1031" inset="0,0,0,0">
               <w:txbxContent>
@@ -13682,7 +13524,7 @@
         </w:pict>
       </w:r>
       <w:r>
-        <w:pict>
+        <w:pict w14:anchorId="6DC56955">
           <v:shape id="_x0000_s1030" type="#_x0000_t202" style="position:absolute;margin-left:121pt;margin-top:694.6pt;width:252.05pt;height:12pt;z-index:-251641856;mso-position-horizontal-relative:page;mso-position-vertical-relative:page" filled="f" stroked="f">
             <v:textbox style="mso-next-textbox:#_x0000_s1030" inset="0,0,0,0">
               <w:txbxContent>
@@ -13703,7 +13545,7 @@
         </w:pict>
       </w:r>
       <w:r>
-        <w:pict>
+        <w:pict w14:anchorId="4966D6FE">
           <v:shape id="_x0000_s1029" type="#_x0000_t202" style="position:absolute;margin-left:120.7pt;margin-top:710.6pt;width:245.1pt;height:12pt;z-index:-251640832;mso-position-horizontal-relative:page;mso-position-vertical-relative:page" filled="f" stroked="f">
             <v:textbox style="mso-next-textbox:#_x0000_s1029" inset="0,0,0,0">
               <w:txbxContent>
@@ -13724,7 +13566,7 @@
         </w:pict>
       </w:r>
       <w:r>
-        <w:pict>
+        <w:pict w14:anchorId="0952A485">
           <v:shape id="_x0000_s1028" type="#_x0000_t202" style="position:absolute;margin-left:429.95pt;margin-top:710.6pt;width:83.7pt;height:12pt;z-index:-251639808;mso-position-horizontal-relative:page;mso-position-vertical-relative:page" filled="f" stroked="f">
             <v:textbox style="mso-next-textbox:#_x0000_s1028" inset="0,0,0,0">
               <w:txbxContent>
@@ -13745,7 +13587,7 @@
         </w:pict>
       </w:r>
       <w:r>
-        <w:pict>
+        <w:pict w14:anchorId="427E386A">
           <v:shape id="_x0000_s1027" type="#_x0000_t202" style="position:absolute;margin-left:393.3pt;margin-top:740.3pt;width:38.75pt;height:12pt;z-index:-251638784;mso-position-horizontal-relative:page;mso-position-vertical-relative:page" filled="f" stroked="f">
             <v:textbox style="mso-next-textbox:#_x0000_s1027" inset="0,0,0,0">
               <w:txbxContent>
@@ -13766,7 +13608,7 @@
         </w:pict>
       </w:r>
       <w:r>
-        <w:pict>
+        <w:pict w14:anchorId="7F4719E3">
           <v:shape id="_x0000_s1026" type="#_x0000_t202" style="position:absolute;margin-left:154.1pt;margin-top:740.3pt;width:43.95pt;height:12pt;z-index:-251637760;mso-position-horizontal-relative:page;mso-position-vertical-relative:page" filled="f" stroked="f">
             <v:textbox style="mso-next-textbox:#_x0000_s1026" inset="0,0,0,0">
               <w:txbxContent>
@@ -13798,7 +13640,7 @@
 </file>
 
 <file path=word/styles.xml><?xml version="1.0" encoding="utf-8"?>
-<w:styles xmlns:mc="http://schemas.openxmlformats.org/markup-compatibility/2006" xmlns:r="http://schemas.openxmlformats.org/officeDocument/2006/relationships" xmlns:w="http://schemas.openxmlformats.org/wordprocessingml/2006/main" xmlns:w14="http://schemas.microsoft.com/office/word/2010/wordml" mc:Ignorable="w14">
+<w:styles xmlns:mc="http://schemas.openxmlformats.org/markup-compatibility/2006" xmlns:r="http://schemas.openxmlformats.org/officeDocument/2006/relationships" xmlns:w="http://schemas.openxmlformats.org/wordprocessingml/2006/main" xmlns:w14="http://schemas.microsoft.com/office/word/2010/wordml" xmlns:w15="http://schemas.microsoft.com/office/word/2012/wordml" xmlns:w16cid="http://schemas.microsoft.com/office/word/2016/wordml/cid" xmlns:w16se="http://schemas.microsoft.com/office/word/2015/wordml/symex" mc:Ignorable="w14 w15 w16se w16cid">
   <w:docDefaults>
     <w:rPrDefault>
       <w:rPr>
@@ -13815,144 +13657,383 @@
       </w:pPr>
     </w:pPrDefault>
   </w:docDefaults>
-  <w:latentStyles w:defLockedState="0" w:defUIPriority="99" w:defSemiHidden="1" w:defUnhideWhenUsed="1" w:defQFormat="0" w:count="267">
-    <w:lsdException w:name="Normal" w:semiHidden="0" w:uiPriority="0" w:unhideWhenUsed="0" w:qFormat="1"/>
-    <w:lsdException w:name="heading 1" w:semiHidden="0" w:uiPriority="9" w:unhideWhenUsed="0" w:qFormat="1"/>
-    <w:lsdException w:name="heading 2" w:uiPriority="9" w:qFormat="1"/>
-    <w:lsdException w:name="heading 3" w:uiPriority="9" w:qFormat="1"/>
-    <w:lsdException w:name="heading 4" w:uiPriority="9" w:qFormat="1"/>
-    <w:lsdException w:name="heading 5" w:uiPriority="9" w:qFormat="1"/>
-    <w:lsdException w:name="heading 6" w:uiPriority="9" w:qFormat="1"/>
-    <w:lsdException w:name="heading 7" w:uiPriority="9" w:qFormat="1"/>
-    <w:lsdException w:name="heading 8" w:uiPriority="9" w:qFormat="1"/>
-    <w:lsdException w:name="heading 9" w:uiPriority="9" w:qFormat="1"/>
-    <w:lsdException w:name="toc 1" w:uiPriority="39"/>
-    <w:lsdException w:name="toc 2" w:uiPriority="39"/>
-    <w:lsdException w:name="toc 3" w:uiPriority="39"/>
-    <w:lsdException w:name="toc 4" w:uiPriority="39"/>
-    <w:lsdException w:name="toc 5" w:uiPriority="39"/>
-    <w:lsdException w:name="toc 6" w:uiPriority="39"/>
-    <w:lsdException w:name="toc 7" w:uiPriority="39"/>
-    <w:lsdException w:name="toc 8" w:uiPriority="39"/>
-    <w:lsdException w:name="toc 9" w:uiPriority="39"/>
-    <w:lsdException w:name="caption" w:uiPriority="35" w:qFormat="1"/>
-    <w:lsdException w:name="Title" w:semiHidden="0" w:uiPriority="10" w:unhideWhenUsed="0" w:qFormat="1"/>
-    <w:lsdException w:name="Default Paragraph Font" w:uiPriority="1"/>
-    <w:lsdException w:name="Subtitle" w:semiHidden="0" w:uiPriority="11" w:unhideWhenUsed="0" w:qFormat="1"/>
-    <w:lsdException w:name="Strong" w:semiHidden="0" w:uiPriority="22" w:unhideWhenUsed="0" w:qFormat="1"/>
-    <w:lsdException w:name="Emphasis" w:semiHidden="0" w:uiPriority="20" w:unhideWhenUsed="0" w:qFormat="1"/>
-    <w:lsdException w:name="Table Grid" w:semiHidden="0" w:uiPriority="59" w:unhideWhenUsed="0"/>
-    <w:lsdException w:name="Placeholder Text" w:unhideWhenUsed="0"/>
-    <w:lsdException w:name="No Spacing" w:semiHidden="0" w:uiPriority="1" w:unhideWhenUsed="0" w:qFormat="1"/>
-    <w:lsdException w:name="Light Shading" w:semiHidden="0" w:uiPriority="60" w:unhideWhenUsed="0"/>
-    <w:lsdException w:name="Light List" w:semiHidden="0" w:uiPriority="61" w:unhideWhenUsed="0"/>
-    <w:lsdException w:name="Light Grid" w:semiHidden="0" w:uiPriority="62" w:unhideWhenUsed="0"/>
-    <w:lsdException w:name="Medium Shading 1" w:semiHidden="0" w:uiPriority="63" w:unhideWhenUsed="0"/>
-    <w:lsdException w:name="Medium Shading 2" w:semiHidden="0" w:uiPriority="64" w:unhideWhenUsed="0"/>
-    <w:lsdException w:name="Medium List 1" w:semiHidden="0" w:uiPriority="65" w:unhideWhenUsed="0"/>
-    <w:lsdException w:name="Medium List 2" w:semiHidden="0" w:uiPriority="66" w:unhideWhenUsed="0"/>
-    <w:lsdException w:name="Medium Grid 1" w:semiHidden="0" w:uiPriority="67" w:unhideWhenUsed="0"/>
-    <w:lsdException w:name="Medium Grid 2" w:semiHidden="0" w:uiPriority="68" w:unhideWhenUsed="0"/>
-    <w:lsdException w:name="Medium Grid 3" w:semiHidden="0" w:uiPriority="69" w:unhideWhenUsed="0"/>
-    <w:lsdException w:name="Dark List" w:semiHidden="0" w:uiPriority="70" w:unhideWhenUsed="0"/>
-    <w:lsdException w:name="Colorful Shading" w:semiHidden="0" w:uiPriority="71" w:unhideWhenUsed="0"/>
-    <w:lsdException w:name="Colorful List" w:semiHidden="0" w:uiPriority="72" w:unhideWhenUsed="0"/>
-    <w:lsdException w:name="Colorful Grid" w:semiHidden="0" w:uiPriority="73" w:unhideWhenUsed="0"/>
-    <w:lsdException w:name="Light Shading Accent 1" w:semiHidden="0" w:uiPriority="60" w:unhideWhenUsed="0"/>
-    <w:lsdException w:name="Light List Accent 1" w:semiHidden="0" w:uiPriority="61" w:unhideWhenUsed="0"/>
-    <w:lsdException w:name="Light Grid Accent 1" w:semiHidden="0" w:uiPriority="62" w:unhideWhenUsed="0"/>
-    <w:lsdException w:name="Medium Shading 1 Accent 1" w:semiHidden="0" w:uiPriority="63" w:unhideWhenUsed="0"/>
-    <w:lsdException w:name="Medium Shading 2 Accent 1" w:semiHidden="0" w:uiPriority="64" w:unhideWhenUsed="0"/>
-    <w:lsdException w:name="Medium List 1 Accent 1" w:semiHidden="0" w:uiPriority="65" w:unhideWhenUsed="0"/>
-    <w:lsdException w:name="Revision" w:unhideWhenUsed="0"/>
-    <w:lsdException w:name="List Paragraph" w:semiHidden="0" w:uiPriority="34" w:unhideWhenUsed="0" w:qFormat="1"/>
-    <w:lsdException w:name="Quote" w:semiHidden="0" w:uiPriority="29" w:unhideWhenUsed="0" w:qFormat="1"/>
-    <w:lsdException w:name="Intense Quote" w:semiHidden="0" w:uiPriority="30" w:unhideWhenUsed="0" w:qFormat="1"/>
-    <w:lsdException w:name="Medium List 2 Accent 1" w:semiHidden="0" w:uiPriority="66" w:unhideWhenUsed="0"/>
-    <w:lsdException w:name="Medium Grid 1 Accent 1" w:semiHidden="0" w:uiPriority="67" w:unhideWhenUsed="0"/>
-    <w:lsdException w:name="Medium Grid 2 Accent 1" w:semiHidden="0" w:uiPriority="68" w:unhideWhenUsed="0"/>
-    <w:lsdException w:name="Medium Grid 3 Accent 1" w:semiHidden="0" w:uiPriority="69" w:unhideWhenUsed="0"/>
-    <w:lsdException w:name="Dark List Accent 1" w:semiHidden="0" w:uiPriority="70" w:unhideWhenUsed="0"/>
-    <w:lsdException w:name="Colorful Shading Accent 1" w:semiHidden="0" w:uiPriority="71" w:unhideWhenUsed="0"/>
-    <w:lsdException w:name="Colorful List Accent 1" w:semiHidden="0" w:uiPriority="72" w:unhideWhenUsed="0"/>
-    <w:lsdException w:name="Colorful Grid Accent 1" w:semiHidden="0" w:uiPriority="73" w:unhideWhenUsed="0"/>
-    <w:lsdException w:name="Light Shading Accent 2" w:semiHidden="0" w:uiPriority="60" w:unhideWhenUsed="0"/>
-    <w:lsdException w:name="Light List Accent 2" w:semiHidden="0" w:uiPriority="61" w:unhideWhenUsed="0"/>
-    <w:lsdException w:name="Light Grid Accent 2" w:semiHidden="0" w:uiPriority="62" w:unhideWhenUsed="0"/>
-    <w:lsdException w:name="Medium Shading 1 Accent 2" w:semiHidden="0" w:uiPriority="63" w:unhideWhenUsed="0"/>
-    <w:lsdException w:name="Medium Shading 2 Accent 2" w:semiHidden="0" w:uiPriority="64" w:unhideWhenUsed="0"/>
-    <w:lsdException w:name="Medium List 1 Accent 2" w:semiHidden="0" w:uiPriority="65" w:unhideWhenUsed="0"/>
-    <w:lsdException w:name="Medium List 2 Accent 2" w:semiHidden="0" w:uiPriority="66" w:unhideWhenUsed="0"/>
-    <w:lsdException w:name="Medium Grid 1 Accent 2" w:semiHidden="0" w:uiPriority="67" w:unhideWhenUsed="0"/>
-    <w:lsdException w:name="Medium Grid 2 Accent 2" w:semiHidden="0" w:uiPriority="68" w:unhideWhenUsed="0"/>
-    <w:lsdException w:name="Medium Grid 3 Accent 2" w:semiHidden="0" w:uiPriority="69" w:unhideWhenUsed="0"/>
-    <w:lsdException w:name="Dark List Accent 2" w:semiHidden="0" w:uiPriority="70" w:unhideWhenUsed="0"/>
-    <w:lsdException w:name="Colorful Shading Accent 2" w:semiHidden="0" w:uiPriority="71" w:unhideWhenUsed="0"/>
-    <w:lsdException w:name="Colorful List Accent 2" w:semiHidden="0" w:uiPriority="72" w:unhideWhenUsed="0"/>
-    <w:lsdException w:name="Colorful Grid Accent 2" w:semiHidden="0" w:uiPriority="73" w:unhideWhenUsed="0"/>
-    <w:lsdException w:name="Light Shading Accent 3" w:semiHidden="0" w:uiPriority="60" w:unhideWhenUsed="0"/>
-    <w:lsdException w:name="Light List Accent 3" w:semiHidden="0" w:uiPriority="61" w:unhideWhenUsed="0"/>
-    <w:lsdException w:name="Light Grid Accent 3" w:semiHidden="0" w:uiPriority="62" w:unhideWhenUsed="0"/>
-    <w:lsdException w:name="Medium Shading 1 Accent 3" w:semiHidden="0" w:uiPriority="63" w:unhideWhenUsed="0"/>
-    <w:lsdException w:name="Medium Shading 2 Accent 3" w:semiHidden="0" w:uiPriority="64" w:unhideWhenUsed="0"/>
-    <w:lsdException w:name="Medium List 1 Accent 3" w:semiHidden="0" w:uiPriority="65" w:unhideWhenUsed="0"/>
-    <w:lsdException w:name="Medium List 2 Accent 3" w:semiHidden="0" w:uiPriority="66" w:unhideWhenUsed="0"/>
-    <w:lsdException w:name="Medium Grid 1 Accent 3" w:semiHidden="0" w:uiPriority="67" w:unhideWhenUsed="0"/>
-    <w:lsdException w:name="Medium Grid 2 Accent 3" w:semiHidden="0" w:uiPriority="68" w:unhideWhenUsed="0"/>
-    <w:lsdException w:name="Medium Grid 3 Accent 3" w:semiHidden="0" w:uiPriority="69" w:unhideWhenUsed="0"/>
-    <w:lsdException w:name="Dark List Accent 3" w:semiHidden="0" w:uiPriority="70" w:unhideWhenUsed="0"/>
-    <w:lsdException w:name="Colorful Shading Accent 3" w:semiHidden="0" w:uiPriority="71" w:unhideWhenUsed="0"/>
-    <w:lsdException w:name="Colorful List Accent 3" w:semiHidden="0" w:uiPriority="72" w:unhideWhenUsed="0"/>
-    <w:lsdException w:name="Colorful Grid Accent 3" w:semiHidden="0" w:uiPriority="73" w:unhideWhenUsed="0"/>
-    <w:lsdException w:name="Light Shading Accent 4" w:semiHidden="0" w:uiPriority="60" w:unhideWhenUsed="0"/>
-    <w:lsdException w:name="Light List Accent 4" w:semiHidden="0" w:uiPriority="61" w:unhideWhenUsed="0"/>
-    <w:lsdException w:name="Light Grid Accent 4" w:semiHidden="0" w:uiPriority="62" w:unhideWhenUsed="0"/>
-    <w:lsdException w:name="Medium Shading 1 Accent 4" w:semiHidden="0" w:uiPriority="63" w:unhideWhenUsed="0"/>
-    <w:lsdException w:name="Medium Shading 2 Accent 4" w:semiHidden="0" w:uiPriority="64" w:unhideWhenUsed="0"/>
-    <w:lsdException w:name="Medium List 1 Accent 4" w:semiHidden="0" w:uiPriority="65" w:unhideWhenUsed="0"/>
-    <w:lsdException w:name="Medium List 2 Accent 4" w:semiHidden="0" w:uiPriority="66" w:unhideWhenUsed="0"/>
-    <w:lsdException w:name="Medium Grid 1 Accent 4" w:semiHidden="0" w:uiPriority="67" w:unhideWhenUsed="0"/>
-    <w:lsdException w:name="Medium Grid 2 Accent 4" w:semiHidden="0" w:uiPriority="68" w:unhideWhenUsed="0"/>
-    <w:lsdException w:name="Medium Grid 3 Accent 4" w:semiHidden="0" w:uiPriority="69" w:unhideWhenUsed="0"/>
-    <w:lsdException w:name="Dark List Accent 4" w:semiHidden="0" w:uiPriority="70" w:unhideWhenUsed="0"/>
-    <w:lsdException w:name="Colorful Shading Accent 4" w:semiHidden="0" w:uiPriority="71" w:unhideWhenUsed="0"/>
-    <w:lsdException w:name="Colorful List Accent 4" w:semiHidden="0" w:uiPriority="72" w:unhideWhenUsed="0"/>
-    <w:lsdException w:name="Colorful Grid Accent 4" w:semiHidden="0" w:uiPriority="73" w:unhideWhenUsed="0"/>
-    <w:lsdException w:name="Light Shading Accent 5" w:semiHidden="0" w:uiPriority="60" w:unhideWhenUsed="0"/>
-    <w:lsdException w:name="Light List Accent 5" w:semiHidden="0" w:uiPriority="61" w:unhideWhenUsed="0"/>
-    <w:lsdException w:name="Light Grid Accent 5" w:semiHidden="0" w:uiPriority="62" w:unhideWhenUsed="0"/>
-    <w:lsdException w:name="Medium Shading 1 Accent 5" w:semiHidden="0" w:uiPriority="63" w:unhideWhenUsed="0"/>
-    <w:lsdException w:name="Medium Shading 2 Accent 5" w:semiHidden="0" w:uiPriority="64" w:unhideWhenUsed="0"/>
-    <w:lsdException w:name="Medium List 1 Accent 5" w:semiHidden="0" w:uiPriority="65" w:unhideWhenUsed="0"/>
-    <w:lsdException w:name="Medium List 2 Accent 5" w:semiHidden="0" w:uiPriority="66" w:unhideWhenUsed="0"/>
-    <w:lsdException w:name="Medium Grid 1 Accent 5" w:semiHidden="0" w:uiPriority="67" w:unhideWhenUsed="0"/>
-    <w:lsdException w:name="Medium Grid 2 Accent 5" w:semiHidden="0" w:uiPriority="68" w:unhideWhenUsed="0"/>
-    <w:lsdException w:name="Medium Grid 3 Accent 5" w:semiHidden="0" w:uiPriority="69" w:unhideWhenUsed="0"/>
-    <w:lsdException w:name="Dark List Accent 5" w:semiHidden="0" w:uiPriority="70" w:unhideWhenUsed="0"/>
-    <w:lsdException w:name="Colorful Shading Accent 5" w:semiHidden="0" w:uiPriority="71" w:unhideWhenUsed="0"/>
-    <w:lsdException w:name="Colorful List Accent 5" w:semiHidden="0" w:uiPriority="72" w:unhideWhenUsed="0"/>
-    <w:lsdException w:name="Colorful Grid Accent 5" w:semiHidden="0" w:uiPriority="73" w:unhideWhenUsed="0"/>
-    <w:lsdException w:name="Light Shading Accent 6" w:semiHidden="0" w:uiPriority="60" w:unhideWhenUsed="0"/>
-    <w:lsdException w:name="Light List Accent 6" w:semiHidden="0" w:uiPriority="61" w:unhideWhenUsed="0"/>
-    <w:lsdException w:name="Light Grid Accent 6" w:semiHidden="0" w:uiPriority="62" w:unhideWhenUsed="0"/>
-    <w:lsdException w:name="Medium Shading 1 Accent 6" w:semiHidden="0" w:uiPriority="63" w:unhideWhenUsed="0"/>
-    <w:lsdException w:name="Medium Shading 2 Accent 6" w:semiHidden="0" w:uiPriority="64" w:unhideWhenUsed="0"/>
-    <w:lsdException w:name="Medium List 1 Accent 6" w:semiHidden="0" w:uiPriority="65" w:unhideWhenUsed="0"/>
-    <w:lsdException w:name="Medium List 2 Accent 6" w:semiHidden="0" w:uiPriority="66" w:unhideWhenUsed="0"/>
-    <w:lsdException w:name="Medium Grid 1 Accent 6" w:semiHidden="0" w:uiPriority="67" w:unhideWhenUsed="0"/>
-    <w:lsdException w:name="Medium Grid 2 Accent 6" w:semiHidden="0" w:uiPriority="68" w:unhideWhenUsed="0"/>
-    <w:lsdException w:name="Medium Grid 3 Accent 6" w:semiHidden="0" w:uiPriority="69" w:unhideWhenUsed="0"/>
-    <w:lsdException w:name="Dark List Accent 6" w:semiHidden="0" w:uiPriority="70" w:unhideWhenUsed="0"/>
-    <w:lsdException w:name="Colorful Shading Accent 6" w:semiHidden="0" w:uiPriority="71" w:unhideWhenUsed="0"/>
-    <w:lsdException w:name="Colorful List Accent 6" w:semiHidden="0" w:uiPriority="72" w:unhideWhenUsed="0"/>
-    <w:lsdException w:name="Colorful Grid Accent 6" w:semiHidden="0" w:uiPriority="73" w:unhideWhenUsed="0"/>
-    <w:lsdException w:name="Subtle Emphasis" w:semiHidden="0" w:uiPriority="19" w:unhideWhenUsed="0" w:qFormat="1"/>
-    <w:lsdException w:name="Intense Emphasis" w:semiHidden="0" w:uiPriority="21" w:unhideWhenUsed="0" w:qFormat="1"/>
-    <w:lsdException w:name="Subtle Reference" w:semiHidden="0" w:uiPriority="31" w:unhideWhenUsed="0" w:qFormat="1"/>
-    <w:lsdException w:name="Intense Reference" w:semiHidden="0" w:uiPriority="32" w:unhideWhenUsed="0" w:qFormat="1"/>
-    <w:lsdException w:name="Book Title" w:semiHidden="0" w:uiPriority="33" w:unhideWhenUsed="0" w:qFormat="1"/>
-    <w:lsdException w:name="Bibliography" w:uiPriority="37"/>
-    <w:lsdException w:name="TOC Heading" w:uiPriority="39" w:qFormat="1"/>
+  <w:latentStyles w:defLockedState="0" w:defUIPriority="99" w:defSemiHidden="0" w:defUnhideWhenUsed="0" w:defQFormat="0" w:count="376">
+    <w:lsdException w:name="Normal" w:uiPriority="0" w:qFormat="1"/>
+    <w:lsdException w:name="heading 1" w:uiPriority="9" w:qFormat="1"/>
+    <w:lsdException w:name="heading 2" w:semiHidden="1" w:uiPriority="9" w:unhideWhenUsed="1" w:qFormat="1"/>
+    <w:lsdException w:name="heading 3" w:semiHidden="1" w:uiPriority="9" w:unhideWhenUsed="1" w:qFormat="1"/>
+    <w:lsdException w:name="heading 4" w:semiHidden="1" w:uiPriority="9" w:unhideWhenUsed="1" w:qFormat="1"/>
+    <w:lsdException w:name="heading 5" w:semiHidden="1" w:uiPriority="9" w:unhideWhenUsed="1" w:qFormat="1"/>
+    <w:lsdException w:name="heading 6" w:semiHidden="1" w:uiPriority="9" w:unhideWhenUsed="1" w:qFormat="1"/>
+    <w:lsdException w:name="heading 7" w:semiHidden="1" w:uiPriority="9" w:unhideWhenUsed="1" w:qFormat="1"/>
+    <w:lsdException w:name="heading 8" w:semiHidden="1" w:uiPriority="9" w:unhideWhenUsed="1" w:qFormat="1"/>
+    <w:lsdException w:name="heading 9" w:semiHidden="1" w:uiPriority="9" w:unhideWhenUsed="1" w:qFormat="1"/>
+    <w:lsdException w:name="index 1" w:semiHidden="1" w:unhideWhenUsed="1"/>
+    <w:lsdException w:name="index 2" w:semiHidden="1" w:unhideWhenUsed="1"/>
+    <w:lsdException w:name="index 3" w:semiHidden="1" w:unhideWhenUsed="1"/>
+    <w:lsdException w:name="index 4" w:semiHidden="1" w:unhideWhenUsed="1"/>
+    <w:lsdException w:name="index 5" w:semiHidden="1" w:unhideWhenUsed="1"/>
+    <w:lsdException w:name="index 6" w:semiHidden="1" w:unhideWhenUsed="1"/>
+    <w:lsdException w:name="index 7" w:semiHidden="1" w:unhideWhenUsed="1"/>
+    <w:lsdException w:name="index 8" w:semiHidden="1" w:unhideWhenUsed="1"/>
+    <w:lsdException w:name="index 9" w:semiHidden="1" w:unhideWhenUsed="1"/>
+    <w:lsdException w:name="toc 1" w:semiHidden="1" w:uiPriority="39" w:unhideWhenUsed="1"/>
+    <w:lsdException w:name="toc 2" w:semiHidden="1" w:uiPriority="39" w:unhideWhenUsed="1"/>
+    <w:lsdException w:name="toc 3" w:semiHidden="1" w:uiPriority="39" w:unhideWhenUsed="1"/>
+    <w:lsdException w:name="toc 4" w:semiHidden="1" w:uiPriority="39" w:unhideWhenUsed="1"/>
+    <w:lsdException w:name="toc 5" w:semiHidden="1" w:uiPriority="39" w:unhideWhenUsed="1"/>
+    <w:lsdException w:name="toc 6" w:semiHidden="1" w:uiPriority="39" w:unhideWhenUsed="1"/>
+    <w:lsdException w:name="toc 7" w:semiHidden="1" w:uiPriority="39" w:unhideWhenUsed="1"/>
+    <w:lsdException w:name="toc 8" w:semiHidden="1" w:uiPriority="39" w:unhideWhenUsed="1"/>
+    <w:lsdException w:name="toc 9" w:semiHidden="1" w:uiPriority="39" w:unhideWhenUsed="1"/>
+    <w:lsdException w:name="Normal Indent" w:semiHidden="1" w:unhideWhenUsed="1"/>
+    <w:lsdException w:name="footnote text" w:semiHidden="1" w:unhideWhenUsed="1"/>
+    <w:lsdException w:name="annotation text" w:semiHidden="1" w:unhideWhenUsed="1"/>
+    <w:lsdException w:name="header" w:semiHidden="1" w:unhideWhenUsed="1"/>
+    <w:lsdException w:name="footer" w:semiHidden="1" w:unhideWhenUsed="1"/>
+    <w:lsdException w:name="index heading" w:semiHidden="1" w:unhideWhenUsed="1"/>
+    <w:lsdException w:name="caption" w:semiHidden="1" w:uiPriority="35" w:unhideWhenUsed="1" w:qFormat="1"/>
+    <w:lsdException w:name="table of figures" w:semiHidden="1" w:unhideWhenUsed="1"/>
+    <w:lsdException w:name="envelope address" w:semiHidden="1" w:unhideWhenUsed="1"/>
+    <w:lsdException w:name="envelope return" w:semiHidden="1" w:unhideWhenUsed="1"/>
+    <w:lsdException w:name="footnote reference" w:semiHidden="1" w:unhideWhenUsed="1"/>
+    <w:lsdException w:name="annotation reference" w:semiHidden="1" w:unhideWhenUsed="1"/>
+    <w:lsdException w:name="line number" w:semiHidden="1" w:unhideWhenUsed="1"/>
+    <w:lsdException w:name="page number" w:semiHidden="1" w:unhideWhenUsed="1"/>
+    <w:lsdException w:name="endnote reference" w:semiHidden="1" w:unhideWhenUsed="1"/>
+    <w:lsdException w:name="endnote text" w:semiHidden="1" w:unhideWhenUsed="1"/>
+    <w:lsdException w:name="table of authorities" w:semiHidden="1" w:unhideWhenUsed="1"/>
+    <w:lsdException w:name="macro" w:semiHidden="1" w:unhideWhenUsed="1"/>
+    <w:lsdException w:name="toa heading" w:semiHidden="1" w:unhideWhenUsed="1"/>
+    <w:lsdException w:name="List" w:semiHidden="1" w:unhideWhenUsed="1"/>
+    <w:lsdException w:name="List Bullet" w:semiHidden="1" w:unhideWhenUsed="1"/>
+    <w:lsdException w:name="List Number" w:semiHidden="1" w:unhideWhenUsed="1"/>
+    <w:lsdException w:name="List 2" w:semiHidden="1" w:unhideWhenUsed="1"/>
+    <w:lsdException w:name="List 3" w:semiHidden="1" w:unhideWhenUsed="1"/>
+    <w:lsdException w:name="List 4" w:semiHidden="1" w:unhideWhenUsed="1"/>
+    <w:lsdException w:name="List 5" w:semiHidden="1" w:unhideWhenUsed="1"/>
+    <w:lsdException w:name="List Bullet 2" w:semiHidden="1" w:unhideWhenUsed="1"/>
+    <w:lsdException w:name="List Bullet 3" w:semiHidden="1" w:unhideWhenUsed="1"/>
+    <w:lsdException w:name="List Bullet 4" w:semiHidden="1" w:unhideWhenUsed="1"/>
+    <w:lsdException w:name="List Bullet 5" w:semiHidden="1" w:unhideWhenUsed="1"/>
+    <w:lsdException w:name="List Number 2" w:semiHidden="1" w:unhideWhenUsed="1"/>
+    <w:lsdException w:name="List Number 3" w:semiHidden="1" w:unhideWhenUsed="1"/>
+    <w:lsdException w:name="List Number 4" w:semiHidden="1" w:unhideWhenUsed="1"/>
+    <w:lsdException w:name="List Number 5" w:semiHidden="1" w:unhideWhenUsed="1"/>
+    <w:lsdException w:name="Title" w:uiPriority="10" w:qFormat="1"/>
+    <w:lsdException w:name="Closing" w:semiHidden="1" w:unhideWhenUsed="1"/>
+    <w:lsdException w:name="Signature" w:semiHidden="1" w:unhideWhenUsed="1"/>
+    <w:lsdException w:name="Default Paragraph Font" w:semiHidden="1" w:uiPriority="1" w:unhideWhenUsed="1"/>
+    <w:lsdException w:name="Body Text" w:semiHidden="1" w:unhideWhenUsed="1"/>
+    <w:lsdException w:name="Body Text Indent" w:semiHidden="1" w:unhideWhenUsed="1"/>
+    <w:lsdException w:name="List Continue" w:semiHidden="1" w:unhideWhenUsed="1"/>
+    <w:lsdException w:name="List Continue 2" w:semiHidden="1" w:unhideWhenUsed="1"/>
+    <w:lsdException w:name="List Continue 3" w:semiHidden="1" w:unhideWhenUsed="1"/>
+    <w:lsdException w:name="List Continue 4" w:semiHidden="1" w:unhideWhenUsed="1"/>
+    <w:lsdException w:name="List Continue 5" w:semiHidden="1" w:unhideWhenUsed="1"/>
+    <w:lsdException w:name="Message Header" w:semiHidden="1" w:unhideWhenUsed="1"/>
+    <w:lsdException w:name="Subtitle" w:uiPriority="11" w:qFormat="1"/>
+    <w:lsdException w:name="Salutation" w:semiHidden="1" w:unhideWhenUsed="1"/>
+    <w:lsdException w:name="Date" w:semiHidden="1" w:unhideWhenUsed="1"/>
+    <w:lsdException w:name="Body Text First Indent" w:semiHidden="1" w:unhideWhenUsed="1"/>
+    <w:lsdException w:name="Body Text First Indent 2" w:semiHidden="1" w:unhideWhenUsed="1"/>
+    <w:lsdException w:name="Note Heading" w:semiHidden="1" w:unhideWhenUsed="1"/>
+    <w:lsdException w:name="Body Text 2" w:semiHidden="1" w:unhideWhenUsed="1"/>
+    <w:lsdException w:name="Body Text 3" w:semiHidden="1" w:unhideWhenUsed="1"/>
+    <w:lsdException w:name="Body Text Indent 2" w:semiHidden="1" w:unhideWhenUsed="1"/>
+    <w:lsdException w:name="Body Text Indent 3" w:semiHidden="1" w:unhideWhenUsed="1"/>
+    <w:lsdException w:name="Block Text" w:semiHidden="1" w:unhideWhenUsed="1"/>
+    <w:lsdException w:name="Hyperlink" w:semiHidden="1" w:unhideWhenUsed="1"/>
+    <w:lsdException w:name="FollowedHyperlink" w:semiHidden="1" w:unhideWhenUsed="1"/>
+    <w:lsdException w:name="Strong" w:uiPriority="22" w:qFormat="1"/>
+    <w:lsdException w:name="Emphasis" w:uiPriority="20" w:qFormat="1"/>
+    <w:lsdException w:name="Document Map" w:semiHidden="1" w:unhideWhenUsed="1"/>
+    <w:lsdException w:name="Plain Text" w:semiHidden="1" w:unhideWhenUsed="1"/>
+    <w:lsdException w:name="E-mail Signature" w:semiHidden="1" w:unhideWhenUsed="1"/>
+    <w:lsdException w:name="HTML Top of Form" w:semiHidden="1" w:unhideWhenUsed="1"/>
+    <w:lsdException w:name="HTML Bottom of Form" w:semiHidden="1" w:unhideWhenUsed="1"/>
+    <w:lsdException w:name="Normal (Web)" w:semiHidden="1" w:unhideWhenUsed="1"/>
+    <w:lsdException w:name="HTML Acronym" w:semiHidden="1" w:unhideWhenUsed="1"/>
+    <w:lsdException w:name="HTML Address" w:semiHidden="1" w:unhideWhenUsed="1"/>
+    <w:lsdException w:name="HTML Cite" w:semiHidden="1" w:unhideWhenUsed="1"/>
+    <w:lsdException w:name="HTML Code" w:semiHidden="1" w:unhideWhenUsed="1"/>
+    <w:lsdException w:name="HTML Definition" w:semiHidden="1" w:unhideWhenUsed="1"/>
+    <w:lsdException w:name="HTML Keyboard" w:semiHidden="1" w:unhideWhenUsed="1"/>
+    <w:lsdException w:name="HTML Preformatted" w:semiHidden="1" w:unhideWhenUsed="1"/>
+    <w:lsdException w:name="HTML Sample" w:semiHidden="1" w:unhideWhenUsed="1"/>
+    <w:lsdException w:name="HTML Typewriter" w:semiHidden="1" w:unhideWhenUsed="1"/>
+    <w:lsdException w:name="HTML Variable" w:semiHidden="1" w:unhideWhenUsed="1"/>
+    <w:lsdException w:name="Normal Table" w:semiHidden="1" w:unhideWhenUsed="1"/>
+    <w:lsdException w:name="annotation subject" w:semiHidden="1" w:unhideWhenUsed="1"/>
+    <w:lsdException w:name="No List" w:semiHidden="1" w:unhideWhenUsed="1"/>
+    <w:lsdException w:name="Outline List 1" w:semiHidden="1" w:unhideWhenUsed="1"/>
+    <w:lsdException w:name="Outline List 2" w:semiHidden="1" w:unhideWhenUsed="1"/>
+    <w:lsdException w:name="Outline List 3" w:semiHidden="1" w:unhideWhenUsed="1"/>
+    <w:lsdException w:name="Table Simple 1" w:semiHidden="1" w:unhideWhenUsed="1"/>
+    <w:lsdException w:name="Table Simple 2" w:semiHidden="1" w:unhideWhenUsed="1"/>
+    <w:lsdException w:name="Table Simple 3" w:semiHidden="1" w:unhideWhenUsed="1"/>
+    <w:lsdException w:name="Table Classic 1" w:semiHidden="1" w:unhideWhenUsed="1"/>
+    <w:lsdException w:name="Table Classic 2" w:semiHidden="1" w:unhideWhenUsed="1"/>
+    <w:lsdException w:name="Table Classic 3" w:semiHidden="1" w:unhideWhenUsed="1"/>
+    <w:lsdException w:name="Table Classic 4" w:semiHidden="1" w:unhideWhenUsed="1"/>
+    <w:lsdException w:name="Table Colorful 1" w:semiHidden="1" w:unhideWhenUsed="1"/>
+    <w:lsdException w:name="Table Colorful 2" w:semiHidden="1" w:unhideWhenUsed="1"/>
+    <w:lsdException w:name="Table Colorful 3" w:semiHidden="1" w:unhideWhenUsed="1"/>
+    <w:lsdException w:name="Table Columns 1" w:semiHidden="1" w:unhideWhenUsed="1"/>
+    <w:lsdException w:name="Table Columns 2" w:semiHidden="1" w:unhideWhenUsed="1"/>
+    <w:lsdException w:name="Table Columns 3" w:semiHidden="1" w:unhideWhenUsed="1"/>
+    <w:lsdException w:name="Table Columns 4" w:semiHidden="1" w:unhideWhenUsed="1"/>
+    <w:lsdException w:name="Table Columns 5" w:semiHidden="1" w:unhideWhenUsed="1"/>
+    <w:lsdException w:name="Table Grid 1" w:semiHidden="1" w:unhideWhenUsed="1"/>
+    <w:lsdException w:name="Table Grid 2" w:semiHidden="1" w:unhideWhenUsed="1"/>
+    <w:lsdException w:name="Table Grid 3" w:semiHidden="1" w:unhideWhenUsed="1"/>
+    <w:lsdException w:name="Table Grid 4" w:semiHidden="1" w:unhideWhenUsed="1"/>
+    <w:lsdException w:name="Table Grid 5" w:semiHidden="1" w:unhideWhenUsed="1"/>
+    <w:lsdException w:name="Table Grid 6" w:semiHidden="1" w:unhideWhenUsed="1"/>
+    <w:lsdException w:name="Table Grid 7" w:semiHidden="1" w:unhideWhenUsed="1"/>
+    <w:lsdException w:name="Table Grid 8" w:semiHidden="1" w:unhideWhenUsed="1"/>
+    <w:lsdException w:name="Table List 1" w:semiHidden="1" w:unhideWhenUsed="1"/>
+    <w:lsdException w:name="Table List 2" w:semiHidden="1" w:unhideWhenUsed="1"/>
+    <w:lsdException w:name="Table List 3" w:semiHidden="1" w:unhideWhenUsed="1"/>
+    <w:lsdException w:name="Table List 4" w:semiHidden="1" w:unhideWhenUsed="1"/>
+    <w:lsdException w:name="Table List 5" w:semiHidden="1" w:unhideWhenUsed="1"/>
+    <w:lsdException w:name="Table List 6" w:semiHidden="1" w:unhideWhenUsed="1"/>
+    <w:lsdException w:name="Table List 7" w:semiHidden="1" w:unhideWhenUsed="1"/>
+    <w:lsdException w:name="Table List 8" w:semiHidden="1" w:unhideWhenUsed="1"/>
+    <w:lsdException w:name="Table 3D effects 1" w:semiHidden="1" w:unhideWhenUsed="1"/>
+    <w:lsdException w:name="Table 3D effects 2" w:semiHidden="1" w:unhideWhenUsed="1"/>
+    <w:lsdException w:name="Table 3D effects 3" w:semiHidden="1" w:unhideWhenUsed="1"/>
+    <w:lsdException w:name="Table Contemporary" w:semiHidden="1" w:unhideWhenUsed="1"/>
+    <w:lsdException w:name="Table Elegant" w:semiHidden="1" w:unhideWhenUsed="1"/>
+    <w:lsdException w:name="Table Professional" w:semiHidden="1" w:unhideWhenUsed="1"/>
+    <w:lsdException w:name="Table Subtle 1" w:semiHidden="1" w:unhideWhenUsed="1"/>
+    <w:lsdException w:name="Table Subtle 2" w:semiHidden="1" w:unhideWhenUsed="1"/>
+    <w:lsdException w:name="Table Web 1" w:semiHidden="1" w:unhideWhenUsed="1"/>
+    <w:lsdException w:name="Table Web 2" w:semiHidden="1" w:unhideWhenUsed="1"/>
+    <w:lsdException w:name="Table Web 3" w:semiHidden="1" w:unhideWhenUsed="1"/>
+    <w:lsdException w:name="Balloon Text" w:semiHidden="1" w:unhideWhenUsed="1"/>
+    <w:lsdException w:name="Table Grid" w:semiHidden="1" w:uiPriority="59" w:unhideWhenUsed="1"/>
+    <w:lsdException w:name="Table Theme" w:semiHidden="1" w:unhideWhenUsed="1"/>
+    <w:lsdException w:name="Placeholder Text" w:semiHidden="1"/>
+    <w:lsdException w:name="No Spacing" w:uiPriority="1" w:qFormat="1"/>
+    <w:lsdException w:name="Light Shading" w:uiPriority="60"/>
+    <w:lsdException w:name="Light List" w:uiPriority="61"/>
+    <w:lsdException w:name="Light Grid" w:uiPriority="62"/>
+    <w:lsdException w:name="Medium Shading 1" w:uiPriority="63"/>
+    <w:lsdException w:name="Medium Shading 2" w:uiPriority="64"/>
+    <w:lsdException w:name="Medium List 1" w:uiPriority="65"/>
+    <w:lsdException w:name="Medium List 2" w:uiPriority="66"/>
+    <w:lsdException w:name="Medium Grid 1" w:uiPriority="67"/>
+    <w:lsdException w:name="Medium Grid 2" w:uiPriority="68"/>
+    <w:lsdException w:name="Medium Grid 3" w:uiPriority="69"/>
+    <w:lsdException w:name="Dark List" w:uiPriority="70"/>
+    <w:lsdException w:name="Colorful Shading" w:uiPriority="71"/>
+    <w:lsdException w:name="Colorful List" w:uiPriority="72"/>
+    <w:lsdException w:name="Colorful Grid" w:uiPriority="73"/>
+    <w:lsdException w:name="Light Shading Accent 1" w:uiPriority="60"/>
+    <w:lsdException w:name="Light List Accent 1" w:uiPriority="61"/>
+    <w:lsdException w:name="Light Grid Accent 1" w:uiPriority="62"/>
+    <w:lsdException w:name="Medium Shading 1 Accent 1" w:uiPriority="63"/>
+    <w:lsdException w:name="Medium Shading 2 Accent 1" w:uiPriority="64"/>
+    <w:lsdException w:name="Medium List 1 Accent 1" w:uiPriority="65"/>
+    <w:lsdException w:name="Revision" w:semiHidden="1"/>
+    <w:lsdException w:name="List Paragraph" w:uiPriority="34" w:qFormat="1"/>
+    <w:lsdException w:name="Quote" w:uiPriority="29" w:qFormat="1"/>
+    <w:lsdException w:name="Intense Quote" w:uiPriority="30" w:qFormat="1"/>
+    <w:lsdException w:name="Medium List 2 Accent 1" w:uiPriority="66"/>
+    <w:lsdException w:name="Medium Grid 1 Accent 1" w:uiPriority="67"/>
+    <w:lsdException w:name="Medium Grid 2 Accent 1" w:uiPriority="68"/>
+    <w:lsdException w:name="Medium Grid 3 Accent 1" w:uiPriority="69"/>
+    <w:lsdException w:name="Dark List Accent 1" w:uiPriority="70"/>
+    <w:lsdException w:name="Colorful Shading Accent 1" w:uiPriority="71"/>
+    <w:lsdException w:name="Colorful List Accent 1" w:uiPriority="72"/>
+    <w:lsdException w:name="Colorful Grid Accent 1" w:uiPriority="73"/>
+    <w:lsdException w:name="Light Shading Accent 2" w:uiPriority="60"/>
+    <w:lsdException w:name="Light List Accent 2" w:uiPriority="61"/>
+    <w:lsdException w:name="Light Grid Accent 2" w:uiPriority="62"/>
+    <w:lsdException w:name="Medium Shading 1 Accent 2" w:uiPriority="63"/>
+    <w:lsdException w:name="Medium Shading 2 Accent 2" w:uiPriority="64"/>
+    <w:lsdException w:name="Medium List 1 Accent 2" w:uiPriority="65"/>
+    <w:lsdException w:name="Medium List 2 Accent 2" w:uiPriority="66"/>
+    <w:lsdException w:name="Medium Grid 1 Accent 2" w:uiPriority="67"/>
+    <w:lsdException w:name="Medium Grid 2 Accent 2" w:uiPriority="68"/>
+    <w:lsdException w:name="Medium Grid 3 Accent 2" w:uiPriority="69"/>
+    <w:lsdException w:name="Dark List Accent 2" w:uiPriority="70"/>
+    <w:lsdException w:name="Colorful Shading Accent 2" w:uiPriority="71"/>
+    <w:lsdException w:name="Colorful List Accent 2" w:uiPriority="72"/>
+    <w:lsdException w:name="Colorful Grid Accent 2" w:uiPriority="73"/>
+    <w:lsdException w:name="Light Shading Accent 3" w:uiPriority="60"/>
+    <w:lsdException w:name="Light List Accent 3" w:uiPriority="61"/>
+    <w:lsdException w:name="Light Grid Accent 3" w:uiPriority="62"/>
+    <w:lsdException w:name="Medium Shading 1 Accent 3" w:uiPriority="63"/>
+    <w:lsdException w:name="Medium Shading 2 Accent 3" w:uiPriority="64"/>
+    <w:lsdException w:name="Medium List 1 Accent 3" w:uiPriority="65"/>
+    <w:lsdException w:name="Medium List 2 Accent 3" w:uiPriority="66"/>
+    <w:lsdException w:name="Medium Grid 1 Accent 3" w:uiPriority="67"/>
+    <w:lsdException w:name="Medium Grid 2 Accent 3" w:uiPriority="68"/>
+    <w:lsdException w:name="Medium Grid 3 Accent 3" w:uiPriority="69"/>
+    <w:lsdException w:name="Dark List Accent 3" w:uiPriority="70"/>
+    <w:lsdException w:name="Colorful Shading Accent 3" w:uiPriority="71"/>
+    <w:lsdException w:name="Colorful List Accent 3" w:uiPriority="72"/>
+    <w:lsdException w:name="Colorful Grid Accent 3" w:uiPriority="73"/>
+    <w:lsdException w:name="Light Shading Accent 4" w:uiPriority="60"/>
+    <w:lsdException w:name="Light List Accent 4" w:uiPriority="61"/>
+    <w:lsdException w:name="Light Grid Accent 4" w:uiPriority="62"/>
+    <w:lsdException w:name="Medium Shading 1 Accent 4" w:uiPriority="63"/>
+    <w:lsdException w:name="Medium Shading 2 Accent 4" w:uiPriority="64"/>
+    <w:lsdException w:name="Medium List 1 Accent 4" w:uiPriority="65"/>
+    <w:lsdException w:name="Medium List 2 Accent 4" w:uiPriority="66"/>
+    <w:lsdException w:name="Medium Grid 1 Accent 4" w:uiPriority="67"/>
+    <w:lsdException w:name="Medium Grid 2 Accent 4" w:uiPriority="68"/>
+    <w:lsdException w:name="Medium Grid 3 Accent 4" w:uiPriority="69"/>
+    <w:lsdException w:name="Dark List Accent 4" w:uiPriority="70"/>
+    <w:lsdException w:name="Colorful Shading Accent 4" w:uiPriority="71"/>
+    <w:lsdException w:name="Colorful List Accent 4" w:uiPriority="72"/>
+    <w:lsdException w:name="Colorful Grid Accent 4" w:uiPriority="73"/>
+    <w:lsdException w:name="Light Shading Accent 5" w:uiPriority="60"/>
+    <w:lsdException w:name="Light List Accent 5" w:uiPriority="61"/>
+    <w:lsdException w:name="Light Grid Accent 5" w:uiPriority="62"/>
+    <w:lsdException w:name="Medium Shading 1 Accent 5" w:uiPriority="63"/>
+    <w:lsdException w:name="Medium Shading 2 Accent 5" w:uiPriority="64"/>
+    <w:lsdException w:name="Medium List 1 Accent 5" w:uiPriority="65"/>
+    <w:lsdException w:name="Medium List 2 Accent 5" w:uiPriority="66"/>
+    <w:lsdException w:name="Medium Grid 1 Accent 5" w:uiPriority="67"/>
+    <w:lsdException w:name="Medium Grid 2 Accent 5" w:uiPriority="68"/>
+    <w:lsdException w:name="Medium Grid 3 Accent 5" w:uiPriority="69"/>
+    <w:lsdException w:name="Dark List Accent 5" w:uiPriority="70"/>
+    <w:lsdException w:name="Colorful Shading Accent 5" w:uiPriority="71"/>
+    <w:lsdException w:name="Colorful List Accent 5" w:uiPriority="72"/>
+    <w:lsdException w:name="Colorful Grid Accent 5" w:uiPriority="73"/>
+    <w:lsdException w:name="Light Shading Accent 6" w:uiPriority="60"/>
+    <w:lsdException w:name="Light List Accent 6" w:uiPriority="61"/>
+    <w:lsdException w:name="Light Grid Accent 6" w:uiPriority="62"/>
+    <w:lsdException w:name="Medium Shading 1 Accent 6" w:uiPriority="63"/>
+    <w:lsdException w:name="Medium Shading 2 Accent 6" w:uiPriority="64"/>
+    <w:lsdException w:name="Medium List 1 Accent 6" w:uiPriority="65"/>
+    <w:lsdException w:name="Medium List 2 Accent 6" w:uiPriority="66"/>
+    <w:lsdException w:name="Medium Grid 1 Accent 6" w:uiPriority="67"/>
+    <w:lsdException w:name="Medium Grid 2 Accent 6" w:uiPriority="68"/>
+    <w:lsdException w:name="Medium Grid 3 Accent 6" w:uiPriority="69"/>
+    <w:lsdException w:name="Dark List Accent 6" w:uiPriority="70"/>
+    <w:lsdException w:name="Colorful Shading Accent 6" w:uiPriority="71"/>
+    <w:lsdException w:name="Colorful List Accent 6" w:uiPriority="72"/>
+    <w:lsdException w:name="Colorful Grid Accent 6" w:uiPriority="73"/>
+    <w:lsdException w:name="Subtle Emphasis" w:uiPriority="19" w:qFormat="1"/>
+    <w:lsdException w:name="Intense Emphasis" w:uiPriority="21" w:qFormat="1"/>
+    <w:lsdException w:name="Subtle Reference" w:uiPriority="31" w:qFormat="1"/>
+    <w:lsdException w:name="Intense Reference" w:uiPriority="32" w:qFormat="1"/>
+    <w:lsdException w:name="Book Title" w:uiPriority="33" w:qFormat="1"/>
+    <w:lsdException w:name="Bibliography" w:semiHidden="1" w:uiPriority="37" w:unhideWhenUsed="1"/>
+    <w:lsdException w:name="TOC Heading" w:semiHidden="1" w:uiPriority="39" w:unhideWhenUsed="1" w:qFormat="1"/>
+    <w:lsdException w:name="Plain Table 1" w:uiPriority="41"/>
+    <w:lsdException w:name="Plain Table 2" w:uiPriority="42"/>
+    <w:lsdException w:name="Plain Table 3" w:uiPriority="43"/>
+    <w:lsdException w:name="Plain Table 4" w:uiPriority="44"/>
+    <w:lsdException w:name="Plain Table 5" w:uiPriority="45"/>
+    <w:lsdException w:name="Grid Table Light" w:uiPriority="40"/>
+    <w:lsdException w:name="Grid Table 1 Light" w:uiPriority="46"/>
+    <w:lsdException w:name="Grid Table 2" w:uiPriority="47"/>
+    <w:lsdException w:name="Grid Table 3" w:uiPriority="48"/>
+    <w:lsdException w:name="Grid Table 4" w:uiPriority="49"/>
+    <w:lsdException w:name="Grid Table 5 Dark" w:uiPriority="50"/>
+    <w:lsdException w:name="Grid Table 6 Colorful" w:uiPriority="51"/>
+    <w:lsdException w:name="Grid Table 7 Colorful" w:uiPriority="52"/>
+    <w:lsdException w:name="Grid Table 1 Light Accent 1" w:uiPriority="46"/>
+    <w:lsdException w:name="Grid Table 2 Accent 1" w:uiPriority="47"/>
+    <w:lsdException w:name="Grid Table 3 Accent 1" w:uiPriority="48"/>
+    <w:lsdException w:name="Grid Table 4 Accent 1" w:uiPriority="49"/>
+    <w:lsdException w:name="Grid Table 5 Dark Accent 1" w:uiPriority="50"/>
+    <w:lsdException w:name="Grid Table 6 Colorful Accent 1" w:uiPriority="51"/>
+    <w:lsdException w:name="Grid Table 7 Colorful Accent 1" w:uiPriority="52"/>
+    <w:lsdException w:name="Grid Table 1 Light Accent 2" w:uiPriority="46"/>
+    <w:lsdException w:name="Grid Table 2 Accent 2" w:uiPriority="47"/>
+    <w:lsdException w:name="Grid Table 3 Accent 2" w:uiPriority="48"/>
+    <w:lsdException w:name="Grid Table 4 Accent 2" w:uiPriority="49"/>
+    <w:lsdException w:name="Grid Table 5 Dark Accent 2" w:uiPriority="50"/>
+    <w:lsdException w:name="Grid Table 6 Colorful Accent 2" w:uiPriority="51"/>
+    <w:lsdException w:name="Grid Table 7 Colorful Accent 2" w:uiPriority="52"/>
+    <w:lsdException w:name="Grid Table 1 Light Accent 3" w:uiPriority="46"/>
+    <w:lsdException w:name="Grid Table 2 Accent 3" w:uiPriority="47"/>
+    <w:lsdException w:name="Grid Table 3 Accent 3" w:uiPriority="48"/>
+    <w:lsdException w:name="Grid Table 4 Accent 3" w:uiPriority="49"/>
+    <w:lsdException w:name="Grid Table 5 Dark Accent 3" w:uiPriority="50"/>
+    <w:lsdException w:name="Grid Table 6 Colorful Accent 3" w:uiPriority="51"/>
+    <w:lsdException w:name="Grid Table 7 Colorful Accent 3" w:uiPriority="52"/>
+    <w:lsdException w:name="Grid Table 1 Light Accent 4" w:uiPriority="46"/>
+    <w:lsdException w:name="Grid Table 2 Accent 4" w:uiPriority="47"/>
+    <w:lsdException w:name="Grid Table 3 Accent 4" w:uiPriority="48"/>
+    <w:lsdException w:name="Grid Table 4 Accent 4" w:uiPriority="49"/>
+    <w:lsdException w:name="Grid Table 5 Dark Accent 4" w:uiPriority="50"/>
+    <w:lsdException w:name="Grid Table 6 Colorful Accent 4" w:uiPriority="51"/>
+    <w:lsdException w:name="Grid Table 7 Colorful Accent 4" w:uiPriority="52"/>
+    <w:lsdException w:name="Grid Table 1 Light Accent 5" w:uiPriority="46"/>
+    <w:lsdException w:name="Grid Table 2 Accent 5" w:uiPriority="47"/>
+    <w:lsdException w:name="Grid Table 3 Accent 5" w:uiPriority="48"/>
+    <w:lsdException w:name="Grid Table 4 Accent 5" w:uiPriority="49"/>
+    <w:lsdException w:name="Grid Table 5 Dark Accent 5" w:uiPriority="50"/>
+    <w:lsdException w:name="Grid Table 6 Colorful Accent 5" w:uiPriority="51"/>
+    <w:lsdException w:name="Grid Table 7 Colorful Accent 5" w:uiPriority="52"/>
+    <w:lsdException w:name="Grid Table 1 Light Accent 6" w:uiPriority="46"/>
+    <w:lsdException w:name="Grid Table 2 Accent 6" w:uiPriority="47"/>
+    <w:lsdException w:name="Grid Table 3 Accent 6" w:uiPriority="48"/>
+    <w:lsdException w:name="Grid Table 4 Accent 6" w:uiPriority="49"/>
+    <w:lsdException w:name="Grid Table 5 Dark Accent 6" w:uiPriority="50"/>
+    <w:lsdException w:name="Grid Table 6 Colorful Accent 6" w:uiPriority="51"/>
+    <w:lsdException w:name="Grid Table 7 Colorful Accent 6" w:uiPriority="52"/>
+    <w:lsdException w:name="List Table 1 Light" w:uiPriority="46"/>
+    <w:lsdException w:name="List Table 2" w:uiPriority="47"/>
+    <w:lsdException w:name="List Table 3" w:uiPriority="48"/>
+    <w:lsdException w:name="List Table 4" w:uiPriority="49"/>
+    <w:lsdException w:name="List Table 5 Dark" w:uiPriority="50"/>
+    <w:lsdException w:name="List Table 6 Colorful" w:uiPriority="51"/>
+    <w:lsdException w:name="List Table 7 Colorful" w:uiPriority="52"/>
+    <w:lsdException w:name="List Table 1 Light Accent 1" w:uiPriority="46"/>
+    <w:lsdException w:name="List Table 2 Accent 1" w:uiPriority="47"/>
+    <w:lsdException w:name="List Table 3 Accent 1" w:uiPriority="48"/>
+    <w:lsdException w:name="List Table 4 Accent 1" w:uiPriority="49"/>
+    <w:lsdException w:name="List Table 5 Dark Accent 1" w:uiPriority="50"/>
+    <w:lsdException w:name="List Table 6 Colorful Accent 1" w:uiPriority="51"/>
+    <w:lsdException w:name="List Table 7 Colorful Accent 1" w:uiPriority="52"/>
+    <w:lsdException w:name="List Table 1 Light Accent 2" w:uiPriority="46"/>
+    <w:lsdException w:name="List Table 2 Accent 2" w:uiPriority="47"/>
+    <w:lsdException w:name="List Table 3 Accent 2" w:uiPriority="48"/>
+    <w:lsdException w:name="List Table 4 Accent 2" w:uiPriority="49"/>
+    <w:lsdException w:name="List Table 5 Dark Accent 2" w:uiPriority="50"/>
+    <w:lsdException w:name="List Table 6 Colorful Accent 2" w:uiPriority="51"/>
+    <w:lsdException w:name="List Table 7 Colorful Accent 2" w:uiPriority="52"/>
+    <w:lsdException w:name="List Table 1 Light Accent 3" w:uiPriority="46"/>
+    <w:lsdException w:name="List Table 2 Accent 3" w:uiPriority="47"/>
+    <w:lsdException w:name="List Table 3 Accent 3" w:uiPriority="48"/>
+    <w:lsdException w:name="List Table 4 Accent 3" w:uiPriority="49"/>
+    <w:lsdException w:name="List Table 5 Dark Accent 3" w:uiPriority="50"/>
+    <w:lsdException w:name="List Table 6 Colorful Accent 3" w:uiPriority="51"/>
+    <w:lsdException w:name="List Table 7 Colorful Accent 3" w:uiPriority="52"/>
+    <w:lsdException w:name="List Table 1 Light Accent 4" w:uiPriority="46"/>
+    <w:lsdException w:name="List Table 2 Accent 4" w:uiPriority="47"/>
+    <w:lsdException w:name="List Table 3 Accent 4" w:uiPriority="48"/>
+    <w:lsdException w:name="List Table 4 Accent 4" w:uiPriority="49"/>
+    <w:lsdException w:name="List Table 5 Dark Accent 4" w:uiPriority="50"/>
+    <w:lsdException w:name="List Table 6 Colorful Accent 4" w:uiPriority="51"/>
+    <w:lsdException w:name="List Table 7 Colorful Accent 4" w:uiPriority="52"/>
+    <w:lsdException w:name="List Table 1 Light Accent 5" w:uiPriority="46"/>
+    <w:lsdException w:name="List Table 2 Accent 5" w:uiPriority="47"/>
+    <w:lsdException w:name="List Table 3 Accent 5" w:uiPriority="48"/>
+    <w:lsdException w:name="List Table 4 Accent 5" w:uiPriority="49"/>
+    <w:lsdException w:name="List Table 5 Dark Accent 5" w:uiPriority="50"/>
+    <w:lsdException w:name="List Table 6 Colorful Accent 5" w:uiPriority="51"/>
+    <w:lsdException w:name="List Table 7 Colorful Accent 5" w:uiPriority="52"/>
+    <w:lsdException w:name="List Table 1 Light Accent 6" w:uiPriority="46"/>
+    <w:lsdException w:name="List Table 2 Accent 6" w:uiPriority="47"/>
+    <w:lsdException w:name="List Table 3 Accent 6" w:uiPriority="48"/>
+    <w:lsdException w:name="List Table 4 Accent 6" w:uiPriority="49"/>
+    <w:lsdException w:name="List Table 5 Dark Accent 6" w:uiPriority="50"/>
+    <w:lsdException w:name="List Table 6 Colorful Accent 6" w:uiPriority="51"/>
+    <w:lsdException w:name="List Table 7 Colorful Accent 6" w:uiPriority="52"/>
+    <w:lsdException w:name="Mention" w:semiHidden="1" w:unhideWhenUsed="1"/>
+    <w:lsdException w:name="Smart Hyperlink" w:semiHidden="1" w:unhideWhenUsed="1"/>
+    <w:lsdException w:name="Hashtag" w:semiHidden="1" w:unhideWhenUsed="1"/>
+    <w:lsdException w:name="Unresolved Mention" w:semiHidden="1" w:unhideWhenUsed="1"/>
+    <w:lsdException w:name="Smart Link" w:semiHidden="1" w:unhideWhenUsed="1"/>
   </w:latentStyles>
   <w:style w:type="paragraph" w:default="1" w:styleId="Normal">
     <w:name w:val="Normal"/>
@@ -14015,196 +14096,6 @@
       <w:sz w:val="16"/>
       <w:szCs w:val="16"/>
     </w:rPr>
-  </w:style>
-</w:styles>
-</file>
-
-<file path=word/stylesWithEffects.xml><?xml version="1.0" encoding="utf-8"?>
-<w:styles xmlns:wpc="http://schemas.microsoft.com/office/word/2010/wordprocessingCanvas" xmlns:mc="http://schemas.openxmlformats.org/markup-compatibility/2006" xmlns:o="urn:schemas-microsoft-com:office:office" xmlns:r="http://schemas.openxmlformats.org/officeDocument/2006/relationships" xmlns:m="http://schemas.openxmlformats.org/officeDocument/2006/math" xmlns:v="urn:schemas-microsoft-com:vml" xmlns:wp14="http://schemas.microsoft.com/office/word/2010/wordprocessingDrawing" xmlns:wp="http://schemas.openxmlformats.org/drawingml/2006/wordprocessingDrawing" xmlns:w10="urn:schemas-microsoft-com:office:word" xmlns:w="http://schemas.openxmlformats.org/wordprocessingml/2006/main" xmlns:w14="http://schemas.microsoft.com/office/word/2010/wordml" xmlns:wpg="http://schemas.microsoft.com/office/word/2010/wordprocessingGroup" xmlns:wpi="http://schemas.microsoft.com/office/word/2010/wordprocessingInk" xmlns:wne="http://schemas.microsoft.com/office/word/2006/wordml" xmlns:wps="http://schemas.microsoft.com/office/word/2010/wordprocessingShape" mc:Ignorable="w14 wp14">
-  <w:docDefaults>
-    <w:rPrDefault>
-      <w:rPr>
-        <w:rFonts w:asciiTheme="minorHAnsi" w:eastAsiaTheme="minorEastAsia" w:hAnsiTheme="minorHAnsi" w:cstheme="minorBidi"/>
-        <w:sz w:val="22"/>
-        <w:szCs w:val="22"/>
-        <w:lang w:val="en-US" w:eastAsia="en-US" w:bidi="ar-SA"/>
-      </w:rPr>
-    </w:rPrDefault>
-    <w:pPrDefault>
-      <w:pPr>
-        <w:spacing w:after="200" w:line="276" w:lineRule="auto"/>
-      </w:pPr>
-    </w:pPrDefault>
-  </w:docDefaults>
-  <w:latentStyles w:defLockedState="0" w:defUIPriority="99" w:defSemiHidden="1" w:defUnhideWhenUsed="1" w:defQFormat="0" w:count="267">
-    <w:lsdException w:name="Normal" w:semiHidden="0" w:uiPriority="0" w:unhideWhenUsed="0" w:qFormat="1"/>
-    <w:lsdException w:name="heading 1" w:semiHidden="0" w:uiPriority="9" w:unhideWhenUsed="0" w:qFormat="1"/>
-    <w:lsdException w:name="heading 2" w:uiPriority="9" w:qFormat="1"/>
-    <w:lsdException w:name="heading 3" w:uiPriority="9" w:qFormat="1"/>
-    <w:lsdException w:name="heading 4" w:uiPriority="9" w:qFormat="1"/>
-    <w:lsdException w:name="heading 5" w:uiPriority="9" w:qFormat="1"/>
-    <w:lsdException w:name="heading 6" w:uiPriority="9" w:qFormat="1"/>
-    <w:lsdException w:name="heading 7" w:uiPriority="9" w:qFormat="1"/>
-    <w:lsdException w:name="heading 8" w:uiPriority="9" w:qFormat="1"/>
-    <w:lsdException w:name="heading 9" w:uiPriority="9" w:qFormat="1"/>
-    <w:lsdException w:name="toc 1" w:uiPriority="39"/>
-    <w:lsdException w:name="toc 2" w:uiPriority="39"/>
-    <w:lsdException w:name="toc 3" w:uiPriority="39"/>
-    <w:lsdException w:name="toc 4" w:uiPriority="39"/>
-    <w:lsdException w:name="toc 5" w:uiPriority="39"/>
-    <w:lsdException w:name="toc 6" w:uiPriority="39"/>
-    <w:lsdException w:name="toc 7" w:uiPriority="39"/>
-    <w:lsdException w:name="toc 8" w:uiPriority="39"/>
-    <w:lsdException w:name="toc 9" w:uiPriority="39"/>
-    <w:lsdException w:name="caption" w:uiPriority="35" w:qFormat="1"/>
-    <w:lsdException w:name="Title" w:semiHidden="0" w:uiPriority="10" w:unhideWhenUsed="0" w:qFormat="1"/>
-    <w:lsdException w:name="Default Paragraph Font" w:uiPriority="1"/>
-    <w:lsdException w:name="Subtitle" w:semiHidden="0" w:uiPriority="11" w:unhideWhenUsed="0" w:qFormat="1"/>
-    <w:lsdException w:name="Strong" w:semiHidden="0" w:uiPriority="22" w:unhideWhenUsed="0" w:qFormat="1"/>
-    <w:lsdException w:name="Emphasis" w:semiHidden="0" w:uiPriority="20" w:unhideWhenUsed="0" w:qFormat="1"/>
-    <w:lsdException w:name="Table Grid" w:semiHidden="0" w:uiPriority="59" w:unhideWhenUsed="0"/>
-    <w:lsdException w:name="Placeholder Text" w:unhideWhenUsed="0"/>
-    <w:lsdException w:name="No Spacing" w:semiHidden="0" w:uiPriority="1" w:unhideWhenUsed="0" w:qFormat="1"/>
-    <w:lsdException w:name="Light Shading" w:semiHidden="0" w:uiPriority="60" w:unhideWhenUsed="0"/>
-    <w:lsdException w:name="Light List" w:semiHidden="0" w:uiPriority="61" w:unhideWhenUsed="0"/>
-    <w:lsdException w:name="Light Grid" w:semiHidden="0" w:uiPriority="62" w:unhideWhenUsed="0"/>
-    <w:lsdException w:name="Medium Shading 1" w:semiHidden="0" w:uiPriority="63" w:unhideWhenUsed="0"/>
-    <w:lsdException w:name="Medium Shading 2" w:semiHidden="0" w:uiPriority="64" w:unhideWhenUsed="0"/>
-    <w:lsdException w:name="Medium List 1" w:semiHidden="0" w:uiPriority="65" w:unhideWhenUsed="0"/>
-    <w:lsdException w:name="Medium List 2" w:semiHidden="0" w:uiPriority="66" w:unhideWhenUsed="0"/>
-    <w:lsdException w:name="Medium Grid 1" w:semiHidden="0" w:uiPriority="67" w:unhideWhenUsed="0"/>
-    <w:lsdException w:name="Medium Grid 2" w:semiHidden="0" w:uiPriority="68" w:unhideWhenUsed="0"/>
-    <w:lsdException w:name="Medium Grid 3" w:semiHidden="0" w:uiPriority="69" w:unhideWhenUsed="0"/>
-    <w:lsdException w:name="Dark List" w:semiHidden="0" w:uiPriority="70" w:unhideWhenUsed="0"/>
-    <w:lsdException w:name="Colorful Shading" w:semiHidden="0" w:uiPriority="71" w:unhideWhenUsed="0"/>
-    <w:lsdException w:name="Colorful List" w:semiHidden="0" w:uiPriority="72" w:unhideWhenUsed="0"/>
-    <w:lsdException w:name="Colorful Grid" w:semiHidden="0" w:uiPriority="73" w:unhideWhenUsed="0"/>
-    <w:lsdException w:name="Light Shading Accent 1" w:semiHidden="0" w:uiPriority="60" w:unhideWhenUsed="0"/>
-    <w:lsdException w:name="Light List Accent 1" w:semiHidden="0" w:uiPriority="61" w:unhideWhenUsed="0"/>
-    <w:lsdException w:name="Light Grid Accent 1" w:semiHidden="0" w:uiPriority="62" w:unhideWhenUsed="0"/>
-    <w:lsdException w:name="Medium Shading 1 Accent 1" w:semiHidden="0" w:uiPriority="63" w:unhideWhenUsed="0"/>
-    <w:lsdException w:name="Medium Shading 2 Accent 1" w:semiHidden="0" w:uiPriority="64" w:unhideWhenUsed="0"/>
-    <w:lsdException w:name="Medium List 1 Accent 1" w:semiHidden="0" w:uiPriority="65" w:unhideWhenUsed="0"/>
-    <w:lsdException w:name="Revision" w:unhideWhenUsed="0"/>
-    <w:lsdException w:name="List Paragraph" w:semiHidden="0" w:uiPriority="34" w:unhideWhenUsed="0" w:qFormat="1"/>
-    <w:lsdException w:name="Quote" w:semiHidden="0" w:uiPriority="29" w:unhideWhenUsed="0" w:qFormat="1"/>
-    <w:lsdException w:name="Intense Quote" w:semiHidden="0" w:uiPriority="30" w:unhideWhenUsed="0" w:qFormat="1"/>
-    <w:lsdException w:name="Medium List 2 Accent 1" w:semiHidden="0" w:uiPriority="66" w:unhideWhenUsed="0"/>
-    <w:lsdException w:name="Medium Grid 1 Accent 1" w:semiHidden="0" w:uiPriority="67" w:unhideWhenUsed="0"/>
-    <w:lsdException w:name="Medium Grid 2 Accent 1" w:semiHidden="0" w:uiPriority="68" w:unhideWhenUsed="0"/>
-    <w:lsdException w:name="Medium Grid 3 Accent 1" w:semiHidden="0" w:uiPriority="69" w:unhideWhenUsed="0"/>
-    <w:lsdException w:name="Dark List Accent 1" w:semiHidden="0" w:uiPriority="70" w:unhideWhenUsed="0"/>
-    <w:lsdException w:name="Colorful Shading Accent 1" w:semiHidden="0" w:uiPriority="71" w:unhideWhenUsed="0"/>
-    <w:lsdException w:name="Colorful List Accent 1" w:semiHidden="0" w:uiPriority="72" w:unhideWhenUsed="0"/>
-    <w:lsdException w:name="Colorful Grid Accent 1" w:semiHidden="0" w:uiPriority="73" w:unhideWhenUsed="0"/>
-    <w:lsdException w:name="Light Shading Accent 2" w:semiHidden="0" w:uiPriority="60" w:unhideWhenUsed="0"/>
-    <w:lsdException w:name="Light List Accent 2" w:semiHidden="0" w:uiPriority="61" w:unhideWhenUsed="0"/>
-    <w:lsdException w:name="Light Grid Accent 2" w:semiHidden="0" w:uiPriority="62" w:unhideWhenUsed="0"/>
-    <w:lsdException w:name="Medium Shading 1 Accent 2" w:semiHidden="0" w:uiPriority="63" w:unhideWhenUsed="0"/>
-    <w:lsdException w:name="Medium Shading 2 Accent 2" w:semiHidden="0" w:uiPriority="64" w:unhideWhenUsed="0"/>
-    <w:lsdException w:name="Medium List 1 Accent 2" w:semiHidden="0" w:uiPriority="65" w:unhideWhenUsed="0"/>
-    <w:lsdException w:name="Medium List 2 Accent 2" w:semiHidden="0" w:uiPriority="66" w:unhideWhenUsed="0"/>
-    <w:lsdException w:name="Medium Grid 1 Accent 2" w:semiHidden="0" w:uiPriority="67" w:unhideWhenUsed="0"/>
-    <w:lsdException w:name="Medium Grid 2 Accent 2" w:semiHidden="0" w:uiPriority="68" w:unhideWhenUsed="0"/>
-    <w:lsdException w:name="Medium Grid 3 Accent 2" w:semiHidden="0" w:uiPriority="69" w:unhideWhenUsed="0"/>
-    <w:lsdException w:name="Dark List Accent 2" w:semiHidden="0" w:uiPriority="70" w:unhideWhenUsed="0"/>
-    <w:lsdException w:name="Colorful Shading Accent 2" w:semiHidden="0" w:uiPriority="71" w:unhideWhenUsed="0"/>
-    <w:lsdException w:name="Colorful List Accent 2" w:semiHidden="0" w:uiPriority="72" w:unhideWhenUsed="0"/>
-    <w:lsdException w:name="Colorful Grid Accent 2" w:semiHidden="0" w:uiPriority="73" w:unhideWhenUsed="0"/>
-    <w:lsdException w:name="Light Shading Accent 3" w:semiHidden="0" w:uiPriority="60" w:unhideWhenUsed="0"/>
-    <w:lsdException w:name="Light List Accent 3" w:semiHidden="0" w:uiPriority="61" w:unhideWhenUsed="0"/>
-    <w:lsdException w:name="Light Grid Accent 3" w:semiHidden="0" w:uiPriority="62" w:unhideWhenUsed="0"/>
-    <w:lsdException w:name="Medium Shading 1 Accent 3" w:semiHidden="0" w:uiPriority="63" w:unhideWhenUsed="0"/>
-    <w:lsdException w:name="Medium Shading 2 Accent 3" w:semiHidden="0" w:uiPriority="64" w:unhideWhenUsed="0"/>
-    <w:lsdException w:name="Medium List 1 Accent 3" w:semiHidden="0" w:uiPriority="65" w:unhideWhenUsed="0"/>
-    <w:lsdException w:name="Medium List 2 Accent 3" w:semiHidden="0" w:uiPriority="66" w:unhideWhenUsed="0"/>
-    <w:lsdException w:name="Medium Grid 1 Accent 3" w:semiHidden="0" w:uiPriority="67" w:unhideWhenUsed="0"/>
-    <w:lsdException w:name="Medium Grid 2 Accent 3" w:semiHidden="0" w:uiPriority="68" w:unhideWhenUsed="0"/>
-    <w:lsdException w:name="Medium Grid 3 Accent 3" w:semiHidden="0" w:uiPriority="69" w:unhideWhenUsed="0"/>
-    <w:lsdException w:name="Dark List Accent 3" w:semiHidden="0" w:uiPriority="70" w:unhideWhenUsed="0"/>
-    <w:lsdException w:name="Colorful Shading Accent 3" w:semiHidden="0" w:uiPriority="71" w:unhideWhenUsed="0"/>
-    <w:lsdException w:name="Colorful List Accent 3" w:semiHidden="0" w:uiPriority="72" w:unhideWhenUsed="0"/>
-    <w:lsdException w:name="Colorful Grid Accent 3" w:semiHidden="0" w:uiPriority="73" w:unhideWhenUsed="0"/>
-    <w:lsdException w:name="Light Shading Accent 4" w:semiHidden="0" w:uiPriority="60" w:unhideWhenUsed="0"/>
-    <w:lsdException w:name="Light List Accent 4" w:semiHidden="0" w:uiPriority="61" w:unhideWhenUsed="0"/>
-    <w:lsdException w:name="Light Grid Accent 4" w:semiHidden="0" w:uiPriority="62" w:unhideWhenUsed="0"/>
-    <w:lsdException w:name="Medium Shading 1 Accent 4" w:semiHidden="0" w:uiPriority="63" w:unhideWhenUsed="0"/>
-    <w:lsdException w:name="Medium Shading 2 Accent 4" w:semiHidden="0" w:uiPriority="64" w:unhideWhenUsed="0"/>
-    <w:lsdException w:name="Medium List 1 Accent 4" w:semiHidden="0" w:uiPriority="65" w:unhideWhenUsed="0"/>
-    <w:lsdException w:name="Medium List 2 Accent 4" w:semiHidden="0" w:uiPriority="66" w:unhideWhenUsed="0"/>
-    <w:lsdException w:name="Medium Grid 1 Accent 4" w:semiHidden="0" w:uiPriority="67" w:unhideWhenUsed="0"/>
-    <w:lsdException w:name="Medium Grid 2 Accent 4" w:semiHidden="0" w:uiPriority="68" w:unhideWhenUsed="0"/>
-    <w:lsdException w:name="Medium Grid 3 Accent 4" w:semiHidden="0" w:uiPriority="69" w:unhideWhenUsed="0"/>
-    <w:lsdException w:name="Dark List Accent 4" w:semiHidden="0" w:uiPriority="70" w:unhideWhenUsed="0"/>
-    <w:lsdException w:name="Colorful Shading Accent 4" w:semiHidden="0" w:uiPriority="71" w:unhideWhenUsed="0"/>
-    <w:lsdException w:name="Colorful List Accent 4" w:semiHidden="0" w:uiPriority="72" w:unhideWhenUsed="0"/>
-    <w:lsdException w:name="Colorful Grid Accent 4" w:semiHidden="0" w:uiPriority="73" w:unhideWhenUsed="0"/>
-    <w:lsdException w:name="Light Shading Accent 5" w:semiHidden="0" w:uiPriority="60" w:unhideWhenUsed="0"/>
-    <w:lsdException w:name="Light List Accent 5" w:semiHidden="0" w:uiPriority="61" w:unhideWhenUsed="0"/>
-    <w:lsdException w:name="Light Grid Accent 5" w:semiHidden="0" w:uiPriority="62" w:unhideWhenUsed="0"/>
-    <w:lsdException w:name="Medium Shading 1 Accent 5" w:semiHidden="0" w:uiPriority="63" w:unhideWhenUsed="0"/>
-    <w:lsdException w:name="Medium Shading 2 Accent 5" w:semiHidden="0" w:uiPriority="64" w:unhideWhenUsed="0"/>
-    <w:lsdException w:name="Medium List 1 Accent 5" w:semiHidden="0" w:uiPriority="65" w:unhideWhenUsed="0"/>
-    <w:lsdException w:name="Medium List 2 Accent 5" w:semiHidden="0" w:uiPriority="66" w:unhideWhenUsed="0"/>
-    <w:lsdException w:name="Medium Grid 1 Accent 5" w:semiHidden="0" w:uiPriority="67" w:unhideWhenUsed="0"/>
-    <w:lsdException w:name="Medium Grid 2 Accent 5" w:semiHidden="0" w:uiPriority="68" w:unhideWhenUsed="0"/>
-    <w:lsdException w:name="Medium Grid 3 Accent 5" w:semiHidden="0" w:uiPriority="69" w:unhideWhenUsed="0"/>
-    <w:lsdException w:name="Dark List Accent 5" w:semiHidden="0" w:uiPriority="70" w:unhideWhenUsed="0"/>
-    <w:lsdException w:name="Colorful Shading Accent 5" w:semiHidden="0" w:uiPriority="71" w:unhideWhenUsed="0"/>
-    <w:lsdException w:name="Colorful List Accent 5" w:semiHidden="0" w:uiPriority="72" w:unhideWhenUsed="0"/>
-    <w:lsdException w:name="Colorful Grid Accent 5" w:semiHidden="0" w:uiPriority="73" w:unhideWhenUsed="0"/>
-    <w:lsdException w:name="Light Shading Accent 6" w:semiHidden="0" w:uiPriority="60" w:unhideWhenUsed="0"/>
-    <w:lsdException w:name="Light List Accent 6" w:semiHidden="0" w:uiPriority="61" w:unhideWhenUsed="0"/>
-    <w:lsdException w:name="Light Grid Accent 6" w:semiHidden="0" w:uiPriority="62" w:unhideWhenUsed="0"/>
-    <w:lsdException w:name="Medium Shading 1 Accent 6" w:semiHidden="0" w:uiPriority="63" w:unhideWhenUsed="0"/>
-    <w:lsdException w:name="Medium Shading 2 Accent 6" w:semiHidden="0" w:uiPriority="64" w:unhideWhenUsed="0"/>
-    <w:lsdException w:name="Medium List 1 Accent 6" w:semiHidden="0" w:uiPriority="65" w:unhideWhenUsed="0"/>
-    <w:lsdException w:name="Medium List 2 Accent 6" w:semiHidden="0" w:uiPriority="66" w:unhideWhenUsed="0"/>
-    <w:lsdException w:name="Medium Grid 1 Accent 6" w:semiHidden="0" w:uiPriority="67" w:unhideWhenUsed="0"/>
-    <w:lsdException w:name="Medium Grid 2 Accent 6" w:semiHidden="0" w:uiPriority="68" w:unhideWhenUsed="0"/>
-    <w:lsdException w:name="Medium Grid 3 Accent 6" w:semiHidden="0" w:uiPriority="69" w:unhideWhenUsed="0"/>
-    <w:lsdException w:name="Dark List Accent 6" w:semiHidden="0" w:uiPriority="70" w:unhideWhenUsed="0"/>
-    <w:lsdException w:name="Colorful Shading Accent 6" w:semiHidden="0" w:uiPriority="71" w:unhideWhenUsed="0"/>
-    <w:lsdException w:name="Colorful List Accent 6" w:semiHidden="0" w:uiPriority="72" w:unhideWhenUsed="0"/>
-    <w:lsdException w:name="Colorful Grid Accent 6" w:semiHidden="0" w:uiPriority="73" w:unhideWhenUsed="0"/>
-    <w:lsdException w:name="Subtle Emphasis" w:semiHidden="0" w:uiPriority="19" w:unhideWhenUsed="0" w:qFormat="1"/>
-    <w:lsdException w:name="Intense Emphasis" w:semiHidden="0" w:uiPriority="21" w:unhideWhenUsed="0" w:qFormat="1"/>
-    <w:lsdException w:name="Subtle Reference" w:semiHidden="0" w:uiPriority="31" w:unhideWhenUsed="0" w:qFormat="1"/>
-    <w:lsdException w:name="Intense Reference" w:semiHidden="0" w:uiPriority="32" w:unhideWhenUsed="0" w:qFormat="1"/>
-    <w:lsdException w:name="Book Title" w:semiHidden="0" w:uiPriority="33" w:unhideWhenUsed="0" w:qFormat="1"/>
-    <w:lsdException w:name="Bibliography" w:uiPriority="37"/>
-    <w:lsdException w:name="TOC Heading" w:uiPriority="39" w:qFormat="1"/>
-  </w:latentStyles>
-  <w:style w:type="paragraph" w:default="1" w:styleId="Normal">
-    <w:name w:val="Normal"/>
-    <w:qFormat/>
-  </w:style>
-  <w:style w:type="character" w:default="1" w:styleId="DefaultParagraphFont">
-    <w:name w:val="Default Paragraph Font"/>
-    <w:uiPriority w:val="1"/>
-    <w:semiHidden/>
-    <w:unhideWhenUsed/>
-  </w:style>
-  <w:style w:type="table" w:default="1" w:styleId="TableNormal">
-    <w:name w:val="Normal Table"/>
-    <w:uiPriority w:val="99"/>
-    <w:semiHidden/>
-    <w:unhideWhenUsed/>
-    <w:tblPr>
-      <w:tblInd w:w="0" w:type="dxa"/>
-      <w:tblCellMar>
-        <w:top w:w="0" w:type="dxa"/>
-        <w:left w:w="108" w:type="dxa"/>
-        <w:bottom w:w="0" w:type="dxa"/>
-        <w:right w:w="108" w:type="dxa"/>
-      </w:tblCellMar>
-    </w:tblPr>
-  </w:style>
-  <w:style w:type="numbering" w:default="1" w:styleId="NoList">
-    <w:name w:val="No List"/>
-    <w:uiPriority w:val="99"/>
-    <w:semiHidden/>
-    <w:unhideWhenUsed/>
   </w:style>
 </w:styles>
 </file>

</xml_diff>